<commit_message>
Fixed 1) export date (value date only for export toSPV account) 2)formatting for amount
</commit_message>
<xml_diff>
--- a/nicnbk-data/nicnbk-data-service-impl/src/main/resources/export_template/capital_call/CC_ORDER_TEMPLATE.docx
+++ b/nicnbk-data/nicnbk-data-service-impl/src/main/resources/export_template/capital_call/CC_ORDER_TEMPLATE.docx
@@ -148,23 +148,13 @@
           <w:szCs w:val="24"/>
         </w:rPr>
       </w:pPr>
-      <w:proofErr w:type="gramStart"/>
-      <w:r>
-        <w:rPr>
-          <w:rFonts w:ascii="Times New Roman" w:hAnsi="Times New Roman"/>
-          <w:sz w:val="24"/>
-          <w:szCs w:val="24"/>
-        </w:rPr>
-        <w:t>c/o</w:t>
-      </w:r>
-      <w:proofErr w:type="gramEnd"/>
-      <w:r>
-        <w:rPr>
-          <w:rFonts w:ascii="Times New Roman" w:hAnsi="Times New Roman"/>
-          <w:sz w:val="24"/>
-          <w:szCs w:val="24"/>
-        </w:rPr>
-        <w:t xml:space="preserve"> Maples Corporate Services Limited</w:t>
+      <w:r>
+        <w:rPr>
+          <w:rFonts w:ascii="Times New Roman" w:hAnsi="Times New Roman"/>
+          <w:sz w:val="24"/>
+          <w:szCs w:val="24"/>
+        </w:rPr>
+        <w:t>c/o Maples Corporate Services Limited</w:t>
       </w:r>
     </w:p>
     <w:p>
@@ -192,23 +182,13 @@
           <w:szCs w:val="24"/>
         </w:rPr>
       </w:pPr>
-      <w:proofErr w:type="spellStart"/>
-      <w:r>
-        <w:rPr>
-          <w:rFonts w:ascii="Times New Roman" w:hAnsi="Times New Roman"/>
-          <w:sz w:val="24"/>
-          <w:szCs w:val="24"/>
-        </w:rPr>
-        <w:t>Ugland</w:t>
-      </w:r>
-      <w:proofErr w:type="spellEnd"/>
-      <w:r>
-        <w:rPr>
-          <w:rFonts w:ascii="Times New Roman" w:hAnsi="Times New Roman"/>
-          <w:sz w:val="24"/>
-          <w:szCs w:val="24"/>
-        </w:rPr>
-        <w:t xml:space="preserve"> House</w:t>
+      <w:r>
+        <w:rPr>
+          <w:rFonts w:ascii="Times New Roman" w:hAnsi="Times New Roman"/>
+          <w:sz w:val="24"/>
+          <w:szCs w:val="24"/>
+        </w:rPr>
+        <w:t>Ugland House</w:t>
       </w:r>
     </w:p>
     <w:p>
@@ -271,19 +251,8 @@
           <w:sz w:val="24"/>
           <w:szCs w:val="24"/>
         </w:rPr>
-        <w:t xml:space="preserve">Bradley </w:t>
-      </w:r>
-      <w:proofErr w:type="spellStart"/>
-      <w:r>
-        <w:rPr>
-          <w:rFonts w:ascii="Times New Roman" w:hAnsi="Times New Roman"/>
-          <w:color w:val="000000"/>
-          <w:sz w:val="24"/>
-          <w:szCs w:val="24"/>
-        </w:rPr>
-        <w:t>Auleta</w:t>
-      </w:r>
-      <w:proofErr w:type="spellEnd"/>
+        <w:t>Bradley Auleta</w:t>
+      </w:r>
       <w:r>
         <w:rPr>
           <w:rFonts w:ascii="Times New Roman" w:hAnsi="Times New Roman"/>
@@ -534,45 +503,10 @@
           <w:sz w:val="24"/>
           <w:szCs w:val="24"/>
         </w:rPr>
-        <w:t xml:space="preserve">to fund investments the wire </w:t>
-      </w:r>
-      <w:proofErr w:type="gramStart"/>
-      <w:r>
-        <w:rPr>
-          <w:rFonts w:ascii="Times New Roman" w:hAnsi="Times New Roman"/>
-          <w:sz w:val="24"/>
-          <w:szCs w:val="24"/>
-        </w:rPr>
-        <w:t>in the amount of</w:t>
-      </w:r>
-      <w:proofErr w:type="gramEnd"/>
-      <w:r>
-        <w:rPr>
-          <w:rFonts w:ascii="Times New Roman" w:hAnsi="Times New Roman"/>
-          <w:sz w:val="24"/>
-          <w:szCs w:val="24"/>
-        </w:rPr>
-        <w:t xml:space="preserve"> </w:t>
-      </w:r>
-      <w:r>
-        <w:rPr>
-          <w:rFonts w:ascii="Times New Roman" w:hAnsi="Times New Roman"/>
-          <w:sz w:val="24"/>
-          <w:szCs w:val="24"/>
-        </w:rPr>
-        <w:t>$</w:t>
-      </w:r>
-      <w:r>
-        <w:rPr>
-          <w:rStyle w:val="a3"/>
-          <w:rFonts w:ascii="Times New Roman" w:hAnsi="Times New Roman"/>
-          <w:color w:val="auto"/>
-          <w:sz w:val="24"/>
-          <w:szCs w:val="24"/>
-          <w:u w:val="none"/>
-        </w:rPr>
-        <w:t xml:space="preserve"> </w:t>
-      </w:r>
+        <w:t xml:space="preserve">to fund investments the wire in the amount of </w:t>
+      </w:r>
+      <w:bookmarkStart w:id="1" w:name="_GoBack"/>
+      <w:bookmarkEnd w:id="1"/>
       <w:r>
         <w:rPr>
           <w:rStyle w:val="a3"/>
@@ -746,7 +680,6 @@
         </w:rPr>
         <w:t xml:space="preserve">Value Date: </w:t>
       </w:r>
-      <w:bookmarkStart w:id="1" w:name="_GoBack"/>
       <w:r>
         <w:rPr>
           <w:rStyle w:val="a3"/>
@@ -759,7 +692,6 @@
         </w:rPr>
         <w:t>INPUTVALUEDATE</w:t>
       </w:r>
-      <w:bookmarkEnd w:id="1"/>
       <w:r>
         <w:rPr>
           <w:rFonts w:ascii="Times New Roman" w:hAnsi="Times New Roman"/>
@@ -1509,25 +1441,14 @@
           <w:szCs w:val="16"/>
         </w:rPr>
       </w:pPr>
-      <w:proofErr w:type="spellStart"/>
-      <w:r>
-        <w:rPr>
-          <w:rFonts w:ascii="Arial" w:hAnsi="Arial" w:cs="Arial"/>
-          <w:i/>
-          <w:sz w:val="16"/>
-          <w:szCs w:val="16"/>
-        </w:rPr>
-        <w:t>Визы</w:t>
-      </w:r>
-      <w:proofErr w:type="spellEnd"/>
-      <w:r>
-        <w:rPr>
-          <w:rFonts w:ascii="Arial" w:hAnsi="Arial" w:cs="Arial"/>
-          <w:i/>
-          <w:sz w:val="16"/>
-          <w:szCs w:val="16"/>
-        </w:rPr>
-        <w:t>:</w:t>
+      <w:r>
+        <w:rPr>
+          <w:rFonts w:ascii="Arial" w:hAnsi="Arial" w:cs="Arial"/>
+          <w:i/>
+          <w:sz w:val="16"/>
+          <w:szCs w:val="16"/>
+        </w:rPr>
+        <w:t>Визы:</w:t>
       </w:r>
     </w:p>
     <w:p>
@@ -1550,7 +1471,6 @@
           <w:lang w:val="ru-RU"/>
         </w:rPr>
       </w:pPr>
-      <w:proofErr w:type="spellStart"/>
       <w:r>
         <w:rPr>
           <w:rFonts w:ascii="Arial" w:hAnsi="Arial" w:cs="Arial"/>
@@ -1559,10 +1479,11 @@
           <w:szCs w:val="16"/>
           <w:lang w:val="ru-RU"/>
         </w:rPr>
-        <w:t>Рысбеков</w:t>
-      </w:r>
-      <w:proofErr w:type="spellEnd"/>
-      <w:r>
+        <w:t>Рысбеков С.Д. __________________</w:t>
+      </w:r>
+    </w:p>
+    <w:p>
+      <w:pPr>
         <w:rPr>
           <w:rFonts w:ascii="Arial" w:hAnsi="Arial" w:cs="Arial"/>
           <w:i/>
@@ -1570,8 +1491,7 @@
           <w:szCs w:val="16"/>
           <w:lang w:val="ru-RU"/>
         </w:rPr>
-        <w:t xml:space="preserve"> С.Д. __________________</w:t>
-      </w:r>
+      </w:pPr>
     </w:p>
     <w:p>
       <w:pPr>
@@ -1583,9 +1503,7 @@
           <w:lang w:val="ru-RU"/>
         </w:rPr>
       </w:pPr>
-    </w:p>
-    <w:p>
-      <w:pPr>
+      <w:r>
         <w:rPr>
           <w:rFonts w:ascii="Arial" w:hAnsi="Arial" w:cs="Arial"/>
           <w:i/>
@@ -1593,7 +1511,8 @@
           <w:szCs w:val="16"/>
           <w:lang w:val="ru-RU"/>
         </w:rPr>
-      </w:pPr>
+        <w:t>Омаров</w:t>
+      </w:r>
       <w:r>
         <w:rPr>
           <w:rFonts w:ascii="Arial" w:hAnsi="Arial" w:cs="Arial"/>
@@ -1602,7 +1521,7 @@
           <w:szCs w:val="16"/>
           <w:lang w:val="ru-RU"/>
         </w:rPr>
-        <w:t>Омаров</w:t>
+        <w:t xml:space="preserve"> </w:t>
       </w:r>
       <w:r>
         <w:rPr>
@@ -1612,7 +1531,7 @@
           <w:szCs w:val="16"/>
           <w:lang w:val="ru-RU"/>
         </w:rPr>
-        <w:t xml:space="preserve"> </w:t>
+        <w:t>Т</w:t>
       </w:r>
       <w:r>
         <w:rPr>
@@ -1622,7 +1541,7 @@
           <w:szCs w:val="16"/>
           <w:lang w:val="ru-RU"/>
         </w:rPr>
-        <w:t>Т</w:t>
+        <w:t>.</w:t>
       </w:r>
       <w:r>
         <w:rPr>
@@ -1632,7 +1551,7 @@
           <w:szCs w:val="16"/>
           <w:lang w:val="ru-RU"/>
         </w:rPr>
-        <w:t>.</w:t>
+        <w:t>М</w:t>
       </w:r>
       <w:r>
         <w:rPr>
@@ -1642,9 +1561,11 @@
           <w:szCs w:val="16"/>
           <w:lang w:val="ru-RU"/>
         </w:rPr>
-        <w:t>М</w:t>
-      </w:r>
-      <w:r>
+        <w:t>. ____________________</w:t>
+      </w:r>
+    </w:p>
+    <w:p>
+      <w:pPr>
         <w:rPr>
           <w:rFonts w:ascii="Arial" w:hAnsi="Arial" w:cs="Arial"/>
           <w:i/>
@@ -1652,8 +1573,7 @@
           <w:szCs w:val="16"/>
           <w:lang w:val="ru-RU"/>
         </w:rPr>
-        <w:t>. ____________________</w:t>
-      </w:r>
+      </w:pPr>
     </w:p>
     <w:p>
       <w:pPr>
@@ -1665,9 +1585,17 @@
           <w:lang w:val="ru-RU"/>
         </w:rPr>
       </w:pPr>
-    </w:p>
-    <w:p>
-      <w:pPr>
+      <w:r>
+        <w:rPr>
+          <w:rFonts w:ascii="Arial" w:hAnsi="Arial" w:cs="Arial"/>
+          <w:i/>
+          <w:sz w:val="16"/>
+          <w:szCs w:val="16"/>
+          <w:lang w:val="kk-KZ"/>
+        </w:rPr>
+        <w:t>Саенко А</w:t>
+      </w:r>
+      <w:r>
         <w:rPr>
           <w:rFonts w:ascii="Arial" w:hAnsi="Arial" w:cs="Arial"/>
           <w:i/>
@@ -1675,18 +1603,11 @@
           <w:szCs w:val="16"/>
           <w:lang w:val="ru-RU"/>
         </w:rPr>
-      </w:pPr>
-      <w:r>
-        <w:rPr>
-          <w:rFonts w:ascii="Arial" w:hAnsi="Arial" w:cs="Arial"/>
-          <w:i/>
-          <w:sz w:val="16"/>
-          <w:szCs w:val="16"/>
-          <w:lang w:val="kk-KZ"/>
-        </w:rPr>
-        <w:t>Саенко А</w:t>
-      </w:r>
-      <w:r>
+        <w:t>.И._____________________</w:t>
+      </w:r>
+    </w:p>
+    <w:p>
+      <w:pPr>
         <w:rPr>
           <w:rFonts w:ascii="Arial" w:hAnsi="Arial" w:cs="Arial"/>
           <w:i/>
@@ -1694,8 +1615,7 @@
           <w:szCs w:val="16"/>
           <w:lang w:val="ru-RU"/>
         </w:rPr>
-        <w:t>.И._____________________</w:t>
-      </w:r>
+      </w:pPr>
     </w:p>
     <w:p>
       <w:pPr>
@@ -1729,9 +1649,7 @@
           <w:lang w:val="ru-RU"/>
         </w:rPr>
       </w:pPr>
-    </w:p>
-    <w:p>
-      <w:pPr>
+      <w:r>
         <w:rPr>
           <w:rFonts w:ascii="Arial" w:hAnsi="Arial" w:cs="Arial"/>
           <w:i/>
@@ -1739,7 +1657,8 @@
           <w:szCs w:val="16"/>
           <w:lang w:val="ru-RU"/>
         </w:rPr>
-      </w:pPr>
+        <w:t xml:space="preserve">Исп.: </w:t>
+      </w:r>
       <w:r>
         <w:rPr>
           <w:rFonts w:ascii="Arial" w:hAnsi="Arial" w:cs="Arial"/>
@@ -1748,20 +1667,8 @@
           <w:szCs w:val="16"/>
           <w:lang w:val="ru-RU"/>
         </w:rPr>
-        <w:t xml:space="preserve">Исп.: </w:t>
-      </w:r>
-      <w:proofErr w:type="spellStart"/>
-      <w:r>
-        <w:rPr>
-          <w:rFonts w:ascii="Arial" w:hAnsi="Arial" w:cs="Arial"/>
-          <w:i/>
-          <w:sz w:val="16"/>
-          <w:szCs w:val="16"/>
-          <w:lang w:val="ru-RU"/>
-        </w:rPr>
         <w:t>Илимесова</w:t>
       </w:r>
-      <w:proofErr w:type="spellEnd"/>
       <w:r>
         <w:rPr>
           <w:rFonts w:ascii="Arial" w:hAnsi="Arial" w:cs="Arial"/>
@@ -2947,7 +2854,7 @@
 </file>
 
 <file path=customXml/itemProps1.xml><?xml version="1.0" encoding="utf-8"?>
-<ds:datastoreItem xmlns:ds="http://schemas.openxmlformats.org/officeDocument/2006/customXml" ds:itemID="{FC0D9907-084C-4013-B350-AFC2829F6521}">
+<ds:datastoreItem xmlns:ds="http://schemas.openxmlformats.org/officeDocument/2006/customXml" ds:itemID="{FCE7D6D4-AA78-4C94-B0C7-75C1438FE0C5}">
   <ds:schemaRefs>
     <ds:schemaRef ds:uri="http://schemas.openxmlformats.org/officeDocument/2006/bibliography"/>
   </ds:schemaRefs>

</xml_diff>

<commit_message>
1) NB Reporting: - Capital calls exporting - Comments for adjusted redemptions (Singularity GL form)
2) PE
- M2S2 memo adjustments
- Firm and Fund profile
</commit_message>
<xml_diff>
--- a/nicnbk-data/nicnbk-data-service-impl/src/main/resources/export_template/capital_call/CC_ORDER_TEMPLATE.docx
+++ b/nicnbk-data/nicnbk-data-service-impl/src/main/resources/export_template/capital_call/CC_ORDER_TEMPLATE.docx
@@ -505,8 +505,6 @@
         </w:rPr>
         <w:t xml:space="preserve">to fund investments the wire in the amount of </w:t>
       </w:r>
-      <w:bookmarkStart w:id="1" w:name="_GoBack"/>
-      <w:bookmarkEnd w:id="1"/>
       <w:r>
         <w:rPr>
           <w:rStyle w:val="a3"/>
@@ -734,8 +732,10 @@
           <w:szCs w:val="24"/>
           <w:lang w:val="en-US"/>
         </w:rPr>
-        <w:t>Additional</w:t>
-      </w:r>
+        <w:t>TRANSACTIONTYPE</w:t>
+      </w:r>
+      <w:bookmarkStart w:id="1" w:name="_GoBack"/>
+      <w:bookmarkEnd w:id="1"/>
       <w:r>
         <w:rPr>
           <w:rFonts w:ascii="Times New Roman" w:hAnsi="Times New Roman"/>
@@ -744,7 +744,7 @@
           <w:szCs w:val="24"/>
           <w:lang w:val="en-US"/>
         </w:rPr>
-        <w:t xml:space="preserve"> Subscription;</w:t>
+        <w:t>;</w:t>
       </w:r>
       <w:r>
         <w:rPr>
@@ -832,7 +832,7 @@
           <w:sz w:val="24"/>
           <w:szCs w:val="24"/>
         </w:rPr>
-        <w:t>Akylzhan Baimagambetov</w:t>
+        <w:t>DIRECTORNAME</w:t>
       </w:r>
     </w:p>
     <w:p>
@@ -1468,10 +1468,79 @@
           <w:i/>
           <w:sz w:val="16"/>
           <w:szCs w:val="16"/>
+        </w:rPr>
+      </w:pPr>
+      <w:r>
+        <w:rPr>
+          <w:rFonts w:ascii="Arial" w:hAnsi="Arial" w:cs="Arial"/>
+          <w:i/>
+          <w:sz w:val="16"/>
+          <w:szCs w:val="16"/>
+        </w:rPr>
+        <w:t>&lt;viza_1&gt;</w:t>
+      </w:r>
+    </w:p>
+    <w:p>
+      <w:pPr>
+        <w:rPr>
+          <w:rFonts w:ascii="Arial" w:hAnsi="Arial" w:cs="Arial"/>
+          <w:i/>
+          <w:sz w:val="16"/>
+          <w:szCs w:val="16"/>
+        </w:rPr>
+      </w:pPr>
+    </w:p>
+    <w:p>
+      <w:pPr>
+        <w:rPr>
+          <w:rFonts w:ascii="Arial" w:hAnsi="Arial" w:cs="Arial"/>
+          <w:i/>
+          <w:sz w:val="16"/>
+          <w:szCs w:val="16"/>
+        </w:rPr>
+      </w:pPr>
+      <w:r>
+        <w:rPr>
+          <w:rFonts w:ascii="Arial" w:hAnsi="Arial" w:cs="Arial"/>
+          <w:i/>
+          <w:sz w:val="16"/>
+          <w:szCs w:val="16"/>
+        </w:rPr>
+        <w:t>&lt;viza_2&gt;</w:t>
+      </w:r>
+    </w:p>
+    <w:p>
+      <w:pPr>
+        <w:rPr>
+          <w:rFonts w:ascii="Arial" w:hAnsi="Arial" w:cs="Arial"/>
+          <w:i/>
+          <w:sz w:val="16"/>
+          <w:szCs w:val="16"/>
           <w:lang w:val="ru-RU"/>
         </w:rPr>
       </w:pPr>
-      <w:r>
+    </w:p>
+    <w:p>
+      <w:pPr>
+        <w:rPr>
+          <w:rFonts w:ascii="Arial" w:hAnsi="Arial" w:cs="Arial"/>
+          <w:i/>
+          <w:sz w:val="16"/>
+          <w:szCs w:val="16"/>
+        </w:rPr>
+      </w:pPr>
+      <w:r>
+        <w:rPr>
+          <w:rFonts w:ascii="Arial" w:hAnsi="Arial" w:cs="Arial"/>
+          <w:i/>
+          <w:sz w:val="16"/>
+          <w:szCs w:val="16"/>
+        </w:rPr>
+        <w:t>&lt;viza_3&gt;</w:t>
+      </w:r>
+    </w:p>
+    <w:p>
+      <w:pPr>
         <w:rPr>
           <w:rFonts w:ascii="Arial" w:hAnsi="Arial" w:cs="Arial"/>
           <w:i/>
@@ -1479,8 +1548,7 @@
           <w:szCs w:val="16"/>
           <w:lang w:val="ru-RU"/>
         </w:rPr>
-        <w:t>Рысбеков С.Д. __________________</w:t>
-      </w:r>
+      </w:pPr>
     </w:p>
     <w:p>
       <w:pPr>
@@ -1503,231 +1571,24 @@
           <w:lang w:val="ru-RU"/>
         </w:rPr>
       </w:pPr>
-      <w:r>
-        <w:rPr>
-          <w:rFonts w:ascii="Arial" w:hAnsi="Arial" w:cs="Arial"/>
-          <w:i/>
-          <w:sz w:val="16"/>
-          <w:szCs w:val="16"/>
-          <w:lang w:val="ru-RU"/>
-        </w:rPr>
-        <w:t>Омаров</w:t>
-      </w:r>
-      <w:r>
-        <w:rPr>
-          <w:rFonts w:ascii="Arial" w:hAnsi="Arial" w:cs="Arial"/>
-          <w:i/>
-          <w:sz w:val="16"/>
-          <w:szCs w:val="16"/>
-          <w:lang w:val="ru-RU"/>
-        </w:rPr>
-        <w:t xml:space="preserve"> </w:t>
-      </w:r>
-      <w:r>
-        <w:rPr>
-          <w:rFonts w:ascii="Arial" w:hAnsi="Arial" w:cs="Arial"/>
-          <w:i/>
-          <w:sz w:val="16"/>
-          <w:szCs w:val="16"/>
-          <w:lang w:val="ru-RU"/>
-        </w:rPr>
-        <w:t>Т</w:t>
-      </w:r>
-      <w:r>
-        <w:rPr>
-          <w:rFonts w:ascii="Arial" w:hAnsi="Arial" w:cs="Arial"/>
-          <w:i/>
-          <w:sz w:val="16"/>
-          <w:szCs w:val="16"/>
-          <w:lang w:val="ru-RU"/>
-        </w:rPr>
-        <w:t>.</w:t>
-      </w:r>
-      <w:r>
-        <w:rPr>
-          <w:rFonts w:ascii="Arial" w:hAnsi="Arial" w:cs="Arial"/>
-          <w:i/>
-          <w:sz w:val="16"/>
-          <w:szCs w:val="16"/>
-          <w:lang w:val="ru-RU"/>
-        </w:rPr>
-        <w:t>М</w:t>
-      </w:r>
-      <w:r>
-        <w:rPr>
-          <w:rFonts w:ascii="Arial" w:hAnsi="Arial" w:cs="Arial"/>
-          <w:i/>
-          <w:sz w:val="16"/>
-          <w:szCs w:val="16"/>
-          <w:lang w:val="ru-RU"/>
-        </w:rPr>
-        <w:t>. ____________________</w:t>
-      </w:r>
-    </w:p>
-    <w:p>
-      <w:pPr>
-        <w:rPr>
-          <w:rFonts w:ascii="Arial" w:hAnsi="Arial" w:cs="Arial"/>
-          <w:i/>
-          <w:sz w:val="16"/>
-          <w:szCs w:val="16"/>
-          <w:lang w:val="ru-RU"/>
-        </w:rPr>
-      </w:pPr>
-    </w:p>
-    <w:p>
-      <w:pPr>
-        <w:rPr>
-          <w:rFonts w:ascii="Arial" w:hAnsi="Arial" w:cs="Arial"/>
-          <w:i/>
-          <w:sz w:val="16"/>
-          <w:szCs w:val="16"/>
-          <w:lang w:val="ru-RU"/>
-        </w:rPr>
-      </w:pPr>
-      <w:r>
-        <w:rPr>
-          <w:rFonts w:ascii="Arial" w:hAnsi="Arial" w:cs="Arial"/>
-          <w:i/>
-          <w:sz w:val="16"/>
-          <w:szCs w:val="16"/>
-          <w:lang w:val="kk-KZ"/>
-        </w:rPr>
-        <w:t>Саенко А</w:t>
-      </w:r>
-      <w:r>
-        <w:rPr>
-          <w:rFonts w:ascii="Arial" w:hAnsi="Arial" w:cs="Arial"/>
-          <w:i/>
-          <w:sz w:val="16"/>
-          <w:szCs w:val="16"/>
-          <w:lang w:val="ru-RU"/>
-        </w:rPr>
-        <w:t>.И._____________________</w:t>
-      </w:r>
-    </w:p>
-    <w:p>
-      <w:pPr>
-        <w:rPr>
-          <w:rFonts w:ascii="Arial" w:hAnsi="Arial" w:cs="Arial"/>
-          <w:i/>
-          <w:sz w:val="16"/>
-          <w:szCs w:val="16"/>
-          <w:lang w:val="ru-RU"/>
-        </w:rPr>
-      </w:pPr>
-    </w:p>
-    <w:p>
-      <w:pPr>
-        <w:rPr>
-          <w:rFonts w:ascii="Arial" w:hAnsi="Arial" w:cs="Arial"/>
-          <w:i/>
-          <w:sz w:val="16"/>
-          <w:szCs w:val="16"/>
-          <w:lang w:val="ru-RU"/>
-        </w:rPr>
-      </w:pPr>
-    </w:p>
-    <w:p>
-      <w:pPr>
-        <w:rPr>
-          <w:rFonts w:ascii="Arial" w:hAnsi="Arial" w:cs="Arial"/>
-          <w:i/>
-          <w:sz w:val="16"/>
-          <w:szCs w:val="16"/>
-          <w:lang w:val="ru-RU"/>
-        </w:rPr>
-      </w:pPr>
-    </w:p>
-    <w:p>
-      <w:pPr>
-        <w:rPr>
-          <w:rFonts w:ascii="Arial" w:hAnsi="Arial" w:cs="Arial"/>
-          <w:i/>
-          <w:sz w:val="16"/>
-          <w:szCs w:val="16"/>
-          <w:lang w:val="ru-RU"/>
-        </w:rPr>
-      </w:pPr>
-      <w:r>
-        <w:rPr>
-          <w:rFonts w:ascii="Arial" w:hAnsi="Arial" w:cs="Arial"/>
-          <w:i/>
-          <w:sz w:val="16"/>
-          <w:szCs w:val="16"/>
-          <w:lang w:val="ru-RU"/>
-        </w:rPr>
-        <w:t xml:space="preserve">Исп.: </w:t>
-      </w:r>
-      <w:r>
-        <w:rPr>
-          <w:rFonts w:ascii="Arial" w:hAnsi="Arial" w:cs="Arial"/>
-          <w:i/>
-          <w:sz w:val="16"/>
-          <w:szCs w:val="16"/>
-          <w:lang w:val="ru-RU"/>
-        </w:rPr>
-        <w:t>Илимесова</w:t>
-      </w:r>
-      <w:r>
-        <w:rPr>
-          <w:rFonts w:ascii="Arial" w:hAnsi="Arial" w:cs="Arial"/>
-          <w:i/>
-          <w:sz w:val="16"/>
-          <w:szCs w:val="16"/>
-          <w:lang w:val="ru-RU"/>
-        </w:rPr>
-        <w:t xml:space="preserve"> </w:t>
-      </w:r>
-      <w:r>
-        <w:rPr>
-          <w:rFonts w:ascii="Arial" w:hAnsi="Arial" w:cs="Arial"/>
-          <w:i/>
-          <w:sz w:val="16"/>
-          <w:szCs w:val="16"/>
-          <w:lang w:val="ru-RU"/>
-        </w:rPr>
-        <w:t>Л</w:t>
-      </w:r>
-      <w:r>
-        <w:rPr>
-          <w:rFonts w:ascii="Arial" w:hAnsi="Arial" w:cs="Arial"/>
-          <w:i/>
-          <w:sz w:val="16"/>
-          <w:szCs w:val="16"/>
-          <w:lang w:val="ru-RU"/>
-        </w:rPr>
-        <w:t>.</w:t>
-      </w:r>
-      <w:r>
-        <w:rPr>
-          <w:rFonts w:ascii="Arial" w:hAnsi="Arial" w:cs="Arial"/>
-          <w:i/>
-          <w:sz w:val="16"/>
-          <w:szCs w:val="16"/>
-          <w:lang w:val="ru-RU"/>
-        </w:rPr>
-        <w:t>К.</w:t>
-      </w:r>
-      <w:r>
-        <w:rPr>
-          <w:rFonts w:ascii="Arial" w:hAnsi="Arial" w:cs="Arial"/>
-          <w:i/>
-          <w:sz w:val="16"/>
-          <w:szCs w:val="16"/>
-          <w:lang w:val="ru-RU"/>
-        </w:rPr>
-        <w:t xml:space="preserve">, тел.: 244 94 </w:t>
-      </w:r>
-      <w:r>
-        <w:rPr>
-          <w:rFonts w:ascii="Arial" w:hAnsi="Arial" w:cs="Arial"/>
-          <w:i/>
-          <w:sz w:val="16"/>
-          <w:szCs w:val="16"/>
-          <w:lang w:val="ru-RU"/>
-        </w:rPr>
-        <w:t>04 (154)</w:t>
+    </w:p>
+    <w:p>
+      <w:pPr>
+        <w:rPr>
+          <w:rFonts w:ascii="Arial" w:hAnsi="Arial" w:cs="Arial"/>
+          <w:i/>
+          <w:sz w:val="16"/>
+          <w:szCs w:val="16"/>
+        </w:rPr>
+      </w:pPr>
+      <w:r>
+        <w:rPr>
+          <w:rFonts w:ascii="Arial" w:hAnsi="Arial" w:cs="Arial"/>
+          <w:i/>
+          <w:sz w:val="16"/>
+          <w:szCs w:val="16"/>
+        </w:rPr>
+        <w:t>&lt;doer&gt;</w:t>
       </w:r>
     </w:p>
     <w:p>
@@ -2854,7 +2715,7 @@
 </file>
 
 <file path=customXml/itemProps1.xml><?xml version="1.0" encoding="utf-8"?>
-<ds:datastoreItem xmlns:ds="http://schemas.openxmlformats.org/officeDocument/2006/customXml" ds:itemID="{FCE7D6D4-AA78-4C94-B0C7-75C1438FE0C5}">
+<ds:datastoreItem xmlns:ds="http://schemas.openxmlformats.org/officeDocument/2006/customXml" ds:itemID="{A1FF9C1D-1C85-415F-8D81-DBA40E391B1B}">
   <ds:schemaRefs>
     <ds:schemaRef ds:uri="http://schemas.openxmlformats.org/officeDocument/2006/bibliography"/>
   </ds:schemaRefs>

</xml_diff>

<commit_message>
Reporting: Capital Calls export template (Letter of Direction) changed.
</commit_message>
<xml_diff>
--- a/nicnbk-data/nicnbk-data-service-impl/src/main/resources/export_template/capital_call/CC_ORDER_TEMPLATE.docx
+++ b/nicnbk-data/nicnbk-data-service-impl/src/main/resources/export_template/capital_call/CC_ORDER_TEMPLATE.docx
@@ -2,6 +2,761 @@
 <file path=word/document.xml><?xml version="1.0" encoding="utf-8"?>
 <w:document xmlns:wpc="http://schemas.microsoft.com/office/word/2010/wordprocessingCanvas" xmlns:mc="http://schemas.openxmlformats.org/markup-compatibility/2006" xmlns:o="urn:schemas-microsoft-com:office:office" xmlns:r="http://schemas.openxmlformats.org/officeDocument/2006/relationships" xmlns:m="http://schemas.openxmlformats.org/officeDocument/2006/math" xmlns:v="urn:schemas-microsoft-com:vml" xmlns:wp14="http://schemas.microsoft.com/office/word/2010/wordprocessingDrawing" xmlns:wp="http://schemas.openxmlformats.org/drawingml/2006/wordprocessingDrawing" xmlns:w10="urn:schemas-microsoft-com:office:word" xmlns:w="http://schemas.openxmlformats.org/wordprocessingml/2006/main" xmlns:w14="http://schemas.microsoft.com/office/word/2010/wordml" xmlns:w15="http://schemas.microsoft.com/office/word/2012/wordml" xmlns:wpg="http://schemas.microsoft.com/office/word/2010/wordprocessingGroup" xmlns:wpi="http://schemas.microsoft.com/office/word/2010/wordprocessingInk" xmlns:wne="http://schemas.microsoft.com/office/word/2006/wordml" xmlns:wps="http://schemas.microsoft.com/office/word/2010/wordprocessingShape" mc:Ignorable="w14 w15 wp14">
   <w:body>
+    <w:tbl>
+      <w:tblPr>
+        <w:tblpPr w:leftFromText="180" w:rightFromText="180" w:vertAnchor="text" w:tblpY="-886"/>
+        <w:tblW w:w="8931" w:type="dxa"/>
+        <w:tblLook w:val="04A0" w:firstRow="1" w:lastRow="0" w:firstColumn="1" w:lastColumn="0" w:noHBand="0" w:noVBand="1"/>
+      </w:tblPr>
+      <w:tblGrid>
+        <w:gridCol w:w="3590"/>
+        <w:gridCol w:w="1065"/>
+        <w:gridCol w:w="4276"/>
+      </w:tblGrid>
+      <w:tr>
+        <w:trPr>
+          <w:trHeight w:val="1905"/>
+        </w:trPr>
+        <w:tc>
+          <w:tcPr>
+            <w:tcW w:w="3590" w:type="dxa"/>
+            <w:shd w:val="clear" w:color="auto" w:fill="auto"/>
+          </w:tcPr>
+          <w:p>
+            <w:pPr>
+              <w:spacing w:before="200" w:after="120"/>
+              <w:jc w:val="right"/>
+              <w:rPr>
+                <w:color w:val="009900"/>
+                <w:lang w:val="kk-KZ"/>
+              </w:rPr>
+            </w:pPr>
+            <w:r>
+              <w:rPr>
+                <w:color w:val="009900"/>
+                <w:lang w:val="kk-KZ"/>
+              </w:rPr>
+              <w:t>ҚАЗАҚСТАН ҰЛТТЫҚ БАНКІНІҢ</w:t>
+            </w:r>
+          </w:p>
+          <w:p>
+            <w:pPr>
+              <w:spacing w:line="168" w:lineRule="auto"/>
+              <w:jc w:val="right"/>
+              <w:rPr>
+                <w:color w:val="006600"/>
+                <w:sz w:val="36"/>
+                <w:szCs w:val="36"/>
+                <w:lang w:val="kk-KZ"/>
+              </w:rPr>
+            </w:pPr>
+            <w:r>
+              <w:rPr>
+                <w:color w:val="006600"/>
+                <w:sz w:val="36"/>
+                <w:szCs w:val="36"/>
+                <w:lang w:val="kk-KZ"/>
+              </w:rPr>
+              <w:t>ҰЛТТЫҚ</w:t>
+            </w:r>
+          </w:p>
+          <w:p>
+            <w:pPr>
+              <w:spacing w:line="168" w:lineRule="auto"/>
+              <w:jc w:val="right"/>
+              <w:rPr>
+                <w:color w:val="006600"/>
+                <w:sz w:val="36"/>
+                <w:szCs w:val="36"/>
+                <w:lang w:val="kk-KZ"/>
+              </w:rPr>
+            </w:pPr>
+            <w:r>
+              <w:rPr>
+                <w:color w:val="006600"/>
+                <w:sz w:val="36"/>
+                <w:szCs w:val="36"/>
+                <w:lang w:val="kk-KZ"/>
+              </w:rPr>
+              <w:t>ИНВЕСТИЦИЯЛЫҚ</w:t>
+            </w:r>
+          </w:p>
+          <w:p>
+            <w:pPr>
+              <w:spacing w:after="60" w:line="168" w:lineRule="auto"/>
+              <w:jc w:val="right"/>
+              <w:rPr>
+                <w:color w:val="006600"/>
+                <w:sz w:val="36"/>
+                <w:szCs w:val="36"/>
+                <w:lang w:val="kk-KZ"/>
+              </w:rPr>
+            </w:pPr>
+            <w:r>
+              <w:rPr>
+                <w:color w:val="006600"/>
+                <w:sz w:val="36"/>
+                <w:szCs w:val="36"/>
+                <w:lang w:val="kk-KZ"/>
+              </w:rPr>
+              <w:t>КОРПОРАЦИЯСЫ</w:t>
+            </w:r>
+          </w:p>
+          <w:p>
+            <w:pPr>
+              <w:jc w:val="right"/>
+              <w:rPr>
+                <w:lang w:val="kk-KZ"/>
+              </w:rPr>
+            </w:pPr>
+            <w:r>
+              <w:rPr>
+                <w:color w:val="009900"/>
+                <w:lang w:val="kk-KZ"/>
+              </w:rPr>
+              <w:t>АКЦИОНЕРЛІК ҚОҒАМЫ</w:t>
+            </w:r>
+          </w:p>
+        </w:tc>
+        <w:tc>
+          <w:tcPr>
+            <w:tcW w:w="1065" w:type="dxa"/>
+            <w:shd w:val="clear" w:color="auto" w:fill="auto"/>
+          </w:tcPr>
+          <w:p>
+            <w:pPr>
+              <w:jc w:val="center"/>
+              <w:rPr>
+                <w:lang w:val="kk-KZ"/>
+              </w:rPr>
+            </w:pPr>
+            <w:r>
+              <w:rPr>
+                <w:noProof/>
+              </w:rPr>
+              <w:drawing>
+                <wp:anchor distT="0" distB="0" distL="114300" distR="114300" simplePos="0" relativeHeight="251661312" behindDoc="0" locked="0" layoutInCell="1" allowOverlap="1" wp14:anchorId="55623012" wp14:editId="32DB0093">
+                  <wp:simplePos x="0" y="0"/>
+                  <wp:positionH relativeFrom="column">
+                    <wp:posOffset>44450</wp:posOffset>
+                  </wp:positionH>
+                  <wp:positionV relativeFrom="paragraph">
+                    <wp:posOffset>-3175</wp:posOffset>
+                  </wp:positionV>
+                  <wp:extent cx="600075" cy="1258570"/>
+                  <wp:effectExtent l="0" t="0" r="9525" b="0"/>
+                  <wp:wrapNone/>
+                  <wp:docPr id="1" name="Рисунок 1" descr="Описание: 2"/>
+                  <wp:cNvGraphicFramePr>
+                    <a:graphicFrameLocks xmlns:a="http://schemas.openxmlformats.org/drawingml/2006/main" noChangeAspect="1"/>
+                  </wp:cNvGraphicFramePr>
+                  <a:graphic xmlns:a="http://schemas.openxmlformats.org/drawingml/2006/main">
+                    <a:graphicData uri="http://schemas.openxmlformats.org/drawingml/2006/picture">
+                      <pic:pic xmlns:pic="http://schemas.openxmlformats.org/drawingml/2006/picture">
+                        <pic:nvPicPr>
+                          <pic:cNvPr id="0" name="Рисунок 1" descr="Описание: 2"/>
+                          <pic:cNvPicPr>
+                            <a:picLocks noChangeAspect="1" noChangeArrowheads="1"/>
+                          </pic:cNvPicPr>
+                        </pic:nvPicPr>
+                        <pic:blipFill>
+                          <a:blip r:embed="rId6" cstate="print">
+                            <a:extLst>
+                              <a:ext uri="{28A0092B-C50C-407E-A947-70E740481C1C}">
+                                <a14:useLocalDpi xmlns:a14="http://schemas.microsoft.com/office/drawing/2010/main" val="0"/>
+                              </a:ext>
+                            </a:extLst>
+                          </a:blip>
+                          <a:srcRect l="30220" r="28458" b="48616"/>
+                          <a:stretch>
+                            <a:fillRect/>
+                          </a:stretch>
+                        </pic:blipFill>
+                        <pic:spPr bwMode="auto">
+                          <a:xfrm>
+                            <a:off x="0" y="0"/>
+                            <a:ext cx="600075" cy="1258570"/>
+                          </a:xfrm>
+                          <a:prstGeom prst="rect">
+                            <a:avLst/>
+                          </a:prstGeom>
+                          <a:noFill/>
+                          <a:ln>
+                            <a:noFill/>
+                          </a:ln>
+                        </pic:spPr>
+                      </pic:pic>
+                    </a:graphicData>
+                  </a:graphic>
+                  <wp14:sizeRelH relativeFrom="page">
+                    <wp14:pctWidth>0</wp14:pctWidth>
+                  </wp14:sizeRelH>
+                  <wp14:sizeRelV relativeFrom="page">
+                    <wp14:pctHeight>0</wp14:pctHeight>
+                  </wp14:sizeRelV>
+                </wp:anchor>
+              </w:drawing>
+            </w:r>
+          </w:p>
+        </w:tc>
+        <w:tc>
+          <w:tcPr>
+            <w:tcW w:w="4276" w:type="dxa"/>
+            <w:shd w:val="clear" w:color="auto" w:fill="auto"/>
+          </w:tcPr>
+          <w:p>
+            <w:pPr>
+              <w:spacing w:before="200" w:after="120"/>
+              <w:rPr>
+                <w:color w:val="009900"/>
+              </w:rPr>
+            </w:pPr>
+            <w:r>
+              <w:rPr>
+                <w:color w:val="009900"/>
+              </w:rPr>
+              <w:t>JOINT STOCK COMPANY</w:t>
+            </w:r>
+          </w:p>
+          <w:p>
+            <w:pPr>
+              <w:spacing w:line="168" w:lineRule="auto"/>
+              <w:rPr>
+                <w:color w:val="006600"/>
+                <w:sz w:val="36"/>
+                <w:szCs w:val="36"/>
+              </w:rPr>
+            </w:pPr>
+            <w:r>
+              <w:rPr>
+                <w:color w:val="006600"/>
+                <w:sz w:val="36"/>
+                <w:szCs w:val="36"/>
+              </w:rPr>
+              <w:t>NATIONAL</w:t>
+            </w:r>
+          </w:p>
+          <w:p>
+            <w:pPr>
+              <w:spacing w:line="168" w:lineRule="auto"/>
+              <w:rPr>
+                <w:color w:val="006600"/>
+                <w:sz w:val="36"/>
+                <w:szCs w:val="36"/>
+              </w:rPr>
+            </w:pPr>
+            <w:r>
+              <w:rPr>
+                <w:color w:val="006600"/>
+                <w:sz w:val="36"/>
+                <w:szCs w:val="36"/>
+              </w:rPr>
+              <w:t>INVESTMENT</w:t>
+            </w:r>
+          </w:p>
+          <w:p>
+            <w:pPr>
+              <w:spacing w:after="60" w:line="168" w:lineRule="auto"/>
+              <w:rPr>
+                <w:color w:val="006600"/>
+                <w:sz w:val="36"/>
+                <w:szCs w:val="36"/>
+              </w:rPr>
+            </w:pPr>
+            <w:r>
+              <w:rPr>
+                <w:color w:val="006600"/>
+                <w:sz w:val="36"/>
+                <w:szCs w:val="36"/>
+              </w:rPr>
+              <w:t>CORPORATION</w:t>
+            </w:r>
+          </w:p>
+          <w:p>
+            <w:r>
+              <w:rPr>
+                <w:color w:val="009900"/>
+                <w:lang w:val="kk-KZ"/>
+              </w:rPr>
+              <w:t>OF THE NATIONAL BANK OF KAZAKHSTAN</w:t>
+            </w:r>
+          </w:p>
+        </w:tc>
+      </w:tr>
+    </w:tbl>
+    <w:p>
+      <w:pPr>
+        <w:rPr>
+          <w:rFonts w:ascii="Arial" w:hAnsi="Arial" w:cs="Arial"/>
+          <w:b/>
+        </w:rPr>
+      </w:pPr>
+    </w:p>
+    <w:p>
+      <w:pPr>
+        <w:spacing w:after="200" w:line="276" w:lineRule="auto"/>
+      </w:pPr>
+      <w:r>
+        <w:rPr>
+          <w:noProof/>
+        </w:rPr>
+        <mc:AlternateContent>
+          <mc:Choice Requires="wps">
+            <w:drawing>
+              <wp:anchor distT="4294967295" distB="4294967295" distL="114300" distR="114300" simplePos="0" relativeHeight="251660288" behindDoc="0" locked="0" layoutInCell="1" allowOverlap="1" wp14:anchorId="16B1DFAC" wp14:editId="40DE7BE9">
+                <wp:simplePos x="0" y="0"/>
+                <wp:positionH relativeFrom="column">
+                  <wp:posOffset>-382905</wp:posOffset>
+                </wp:positionH>
+                <wp:positionV relativeFrom="paragraph">
+                  <wp:posOffset>134619</wp:posOffset>
+                </wp:positionV>
+                <wp:extent cx="6786245" cy="0"/>
+                <wp:effectExtent l="0" t="0" r="14605" b="19050"/>
+                <wp:wrapNone/>
+                <wp:docPr id="4" name="Прямая соединительная линия 4"/>
+                <wp:cNvGraphicFramePr>
+                  <a:graphicFrameLocks xmlns:a="http://schemas.openxmlformats.org/drawingml/2006/main"/>
+                </wp:cNvGraphicFramePr>
+                <a:graphic xmlns:a="http://schemas.openxmlformats.org/drawingml/2006/main">
+                  <a:graphicData uri="http://schemas.microsoft.com/office/word/2010/wordprocessingShape">
+                    <wps:wsp>
+                      <wps:cNvCnPr>
+                        <a:cxnSpLocks/>
+                      </wps:cNvCnPr>
+                      <wps:spPr>
+                        <a:xfrm>
+                          <a:off x="0" y="0"/>
+                          <a:ext cx="6786245" cy="0"/>
+                        </a:xfrm>
+                        <a:prstGeom prst="line">
+                          <a:avLst/>
+                        </a:prstGeom>
+                        <a:noFill/>
+                        <a:ln w="12700" cap="flat" cmpd="sng" algn="ctr">
+                          <a:solidFill>
+                            <a:srgbClr val="F79646">
+                              <a:shade val="95000"/>
+                              <a:satMod val="105000"/>
+                            </a:srgbClr>
+                          </a:solidFill>
+                          <a:prstDash val="solid"/>
+                        </a:ln>
+                        <a:effectLst/>
+                      </wps:spPr>
+                      <wps:bodyPr/>
+                    </wps:wsp>
+                  </a:graphicData>
+                </a:graphic>
+                <wp14:sizeRelH relativeFrom="page">
+                  <wp14:pctWidth>0</wp14:pctWidth>
+                </wp14:sizeRelH>
+                <wp14:sizeRelV relativeFrom="margin">
+                  <wp14:pctHeight>0</wp14:pctHeight>
+                </wp14:sizeRelV>
+              </wp:anchor>
+            </w:drawing>
+          </mc:Choice>
+          <mc:Fallback>
+            <w:pict>
+              <v:line w14:anchorId="5A2D9AFA" id="Прямая соединительная линия 4" o:spid="_x0000_s1026" style="position:absolute;z-index:251660288;visibility:visible;mso-wrap-style:square;mso-width-percent:0;mso-height-percent:0;mso-wrap-distance-left:9pt;mso-wrap-distance-top:-3e-5mm;mso-wrap-distance-right:9pt;mso-wrap-distance-bottom:-3e-5mm;mso-position-horizontal:absolute;mso-position-horizontal-relative:text;mso-position-vertical:absolute;mso-position-vertical-relative:text;mso-width-percent:0;mso-height-percent:0;mso-width-relative:page;mso-height-relative:margin" from="-30.15pt,10.6pt" to="504.2pt,10.6pt" o:gfxdata="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" strokecolor="#f69240" strokeweight="1pt">
+                <o:lock v:ext="edit" shapetype="f"/>
+              </v:line>
+            </w:pict>
+          </mc:Fallback>
+        </mc:AlternateContent>
+      </w:r>
+      <w:r>
+        <w:rPr>
+          <w:noProof/>
+        </w:rPr>
+        <mc:AlternateContent>
+          <mc:Choice Requires="wps">
+            <w:drawing>
+              <wp:anchor distT="4294967295" distB="4294967295" distL="114300" distR="114300" simplePos="0" relativeHeight="251659264" behindDoc="0" locked="0" layoutInCell="1" allowOverlap="1" wp14:anchorId="32447CDA" wp14:editId="08767D8F">
+                <wp:simplePos x="0" y="0"/>
+                <wp:positionH relativeFrom="column">
+                  <wp:posOffset>-379730</wp:posOffset>
+                </wp:positionH>
+                <wp:positionV relativeFrom="paragraph">
+                  <wp:posOffset>110489</wp:posOffset>
+                </wp:positionV>
+                <wp:extent cx="6786245" cy="0"/>
+                <wp:effectExtent l="0" t="19050" r="14605" b="19050"/>
+                <wp:wrapNone/>
+                <wp:docPr id="3" name="Прямая соединительная линия 3"/>
+                <wp:cNvGraphicFramePr>
+                  <a:graphicFrameLocks xmlns:a="http://schemas.openxmlformats.org/drawingml/2006/main"/>
+                </wp:cNvGraphicFramePr>
+                <a:graphic xmlns:a="http://schemas.openxmlformats.org/drawingml/2006/main">
+                  <a:graphicData uri="http://schemas.microsoft.com/office/word/2010/wordprocessingShape">
+                    <wps:wsp>
+                      <wps:cNvCnPr>
+                        <a:cxnSpLocks/>
+                      </wps:cNvCnPr>
+                      <wps:spPr>
+                        <a:xfrm>
+                          <a:off x="0" y="0"/>
+                          <a:ext cx="6786245" cy="0"/>
+                        </a:xfrm>
+                        <a:prstGeom prst="line">
+                          <a:avLst/>
+                        </a:prstGeom>
+                        <a:noFill/>
+                        <a:ln w="38100" cap="flat" cmpd="sng" algn="ctr">
+                          <a:solidFill>
+                            <a:srgbClr val="006600"/>
+                          </a:solidFill>
+                          <a:prstDash val="solid"/>
+                        </a:ln>
+                        <a:effectLst/>
+                      </wps:spPr>
+                      <wps:bodyPr/>
+                    </wps:wsp>
+                  </a:graphicData>
+                </a:graphic>
+                <wp14:sizeRelH relativeFrom="page">
+                  <wp14:pctWidth>0</wp14:pctWidth>
+                </wp14:sizeRelH>
+                <wp14:sizeRelV relativeFrom="margin">
+                  <wp14:pctHeight>0</wp14:pctHeight>
+                </wp14:sizeRelV>
+              </wp:anchor>
+            </w:drawing>
+          </mc:Choice>
+          <mc:Fallback>
+            <w:pict>
+              <v:line w14:anchorId="5C6DCEE7" id="Прямая соединительная линия 3" o:spid="_x0000_s1026" style="position:absolute;z-index:251659264;visibility:visible;mso-wrap-style:square;mso-width-percent:0;mso-height-percent:0;mso-wrap-distance-left:9pt;mso-wrap-distance-top:-3e-5mm;mso-wrap-distance-right:9pt;mso-wrap-distance-bottom:-3e-5mm;mso-position-horizontal:absolute;mso-position-horizontal-relative:text;mso-position-vertical:absolute;mso-position-vertical-relative:text;mso-width-percent:0;mso-height-percent:0;mso-width-relative:page;mso-height-relative:margin" from="-29.9pt,8.7pt" to="504.45pt,8.7pt" o:gfxdata="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" strokecolor="#060" strokeweight="3pt">
+                <o:lock v:ext="edit" shapetype="f"/>
+              </v:line>
+            </w:pict>
+          </mc:Fallback>
+        </mc:AlternateContent>
+      </w:r>
+    </w:p>
+    <w:tbl>
+      <w:tblPr>
+        <w:tblW w:w="8802" w:type="dxa"/>
+        <w:tblInd w:w="-162" w:type="dxa"/>
+        <w:tblLook w:val="04A0" w:firstRow="1" w:lastRow="0" w:firstColumn="1" w:lastColumn="0" w:noHBand="0" w:noVBand="1"/>
+      </w:tblPr>
+      <w:tblGrid>
+        <w:gridCol w:w="3990"/>
+        <w:gridCol w:w="917"/>
+        <w:gridCol w:w="3895"/>
+      </w:tblGrid>
+      <w:tr>
+        <w:trPr>
+          <w:trHeight w:val="719"/>
+        </w:trPr>
+        <w:tc>
+          <w:tcPr>
+            <w:tcW w:w="3990" w:type="dxa"/>
+            <w:shd w:val="clear" w:color="auto" w:fill="auto"/>
+          </w:tcPr>
+          <w:p>
+            <w:pPr>
+              <w:rPr>
+                <w:color w:val="006600"/>
+                <w:sz w:val="20"/>
+                <w:szCs w:val="20"/>
+                <w:lang w:val="ru-RU"/>
+              </w:rPr>
+            </w:pPr>
+            <w:r>
+              <w:rPr>
+                <w:color w:val="006600"/>
+                <w:sz w:val="20"/>
+                <w:szCs w:val="20"/>
+                <w:lang w:val="kk-KZ"/>
+              </w:rPr>
+              <w:t xml:space="preserve">    0500</w:t>
+            </w:r>
+            <w:r>
+              <w:rPr>
+                <w:color w:val="006600"/>
+                <w:sz w:val="20"/>
+                <w:szCs w:val="20"/>
+                <w:lang w:val="ru-RU"/>
+              </w:rPr>
+              <w:t>51</w:t>
+            </w:r>
+            <w:r>
+              <w:rPr>
+                <w:color w:val="006600"/>
+                <w:sz w:val="20"/>
+                <w:szCs w:val="20"/>
+                <w:lang w:val="kk-KZ"/>
+              </w:rPr>
+              <w:t>, Алматы қаласы, Достық даңғ.</w:t>
+            </w:r>
+            <w:r>
+              <w:rPr>
+                <w:color w:val="006600"/>
+                <w:sz w:val="20"/>
+                <w:szCs w:val="20"/>
+                <w:lang w:val="ru-RU"/>
+              </w:rPr>
+              <w:t xml:space="preserve"> 1</w:t>
+            </w:r>
+            <w:r>
+              <w:rPr>
+                <w:color w:val="006600"/>
+                <w:sz w:val="20"/>
+                <w:szCs w:val="20"/>
+                <w:lang w:val="kk-KZ"/>
+              </w:rPr>
+              <w:t>36</w:t>
+            </w:r>
+          </w:p>
+          <w:p>
+            <w:pPr>
+              <w:jc w:val="right"/>
+              <w:rPr>
+                <w:color w:val="006600"/>
+                <w:sz w:val="20"/>
+                <w:szCs w:val="20"/>
+                <w:lang w:val="kk-KZ"/>
+              </w:rPr>
+            </w:pPr>
+            <w:r>
+              <w:rPr>
+                <w:rFonts w:ascii="Wingdings 2" w:hAnsi="Wingdings 2"/>
+                <w:color w:val="006600"/>
+                <w:sz w:val="20"/>
+                <w:szCs w:val="20"/>
+                <w:lang w:val="kk-KZ"/>
+              </w:rPr>
+              <w:t></w:t>
+            </w:r>
+            <w:r>
+              <w:rPr>
+                <w:color w:val="006600"/>
+                <w:sz w:val="20"/>
+                <w:szCs w:val="20"/>
+                <w:lang w:val="kk-KZ"/>
+              </w:rPr>
+              <w:t xml:space="preserve"> +7(727) 244-94-04</w:t>
+            </w:r>
+          </w:p>
+          <w:p>
+            <w:pPr>
+              <w:jc w:val="right"/>
+              <w:rPr>
+                <w:sz w:val="20"/>
+                <w:szCs w:val="20"/>
+                <w:lang w:val="ru-RU"/>
+              </w:rPr>
+            </w:pPr>
+            <w:r>
+              <w:rPr>
+                <w:rFonts w:ascii="Wingdings 2" w:hAnsi="Wingdings 2"/>
+                <w:color w:val="006600"/>
+                <w:sz w:val="20"/>
+                <w:szCs w:val="20"/>
+                <w:lang w:val="kk-KZ"/>
+              </w:rPr>
+              <w:sym w:font="Wingdings" w:char="F02A"/>
+            </w:r>
+            <w:r>
+              <w:rPr>
+                <w:color w:val="006600"/>
+                <w:sz w:val="20"/>
+                <w:szCs w:val="20"/>
+                <w:lang w:val="kk-KZ"/>
+              </w:rPr>
+              <w:t xml:space="preserve"> office</w:t>
+            </w:r>
+            <w:r>
+              <w:rPr>
+                <w:color w:val="006600"/>
+                <w:sz w:val="20"/>
+                <w:szCs w:val="20"/>
+                <w:lang w:val="kk-KZ"/>
+              </w:rPr>
+              <w:t>@nic</w:t>
+            </w:r>
+            <w:proofErr w:type="spellStart"/>
+            <w:r>
+              <w:rPr>
+                <w:color w:val="006600"/>
+                <w:sz w:val="20"/>
+                <w:szCs w:val="20"/>
+              </w:rPr>
+              <w:t>nbk</w:t>
+            </w:r>
+            <w:proofErr w:type="spellEnd"/>
+            <w:r>
+              <w:rPr>
+                <w:color w:val="006600"/>
+                <w:sz w:val="20"/>
+                <w:szCs w:val="20"/>
+                <w:lang w:val="kk-KZ"/>
+              </w:rPr>
+              <w:t>.kz</w:t>
+            </w:r>
+          </w:p>
+        </w:tc>
+        <w:tc>
+          <w:tcPr>
+            <w:tcW w:w="917" w:type="dxa"/>
+            <w:shd w:val="clear" w:color="auto" w:fill="auto"/>
+          </w:tcPr>
+          <w:p>
+            <w:pPr>
+              <w:jc w:val="center"/>
+              <w:rPr>
+                <w:sz w:val="20"/>
+                <w:szCs w:val="20"/>
+                <w:lang w:val="kk-KZ"/>
+              </w:rPr>
+            </w:pPr>
+          </w:p>
+        </w:tc>
+        <w:tc>
+          <w:tcPr>
+            <w:tcW w:w="3895" w:type="dxa"/>
+            <w:shd w:val="clear" w:color="auto" w:fill="auto"/>
+          </w:tcPr>
+          <w:p>
+            <w:pPr>
+              <w:rPr>
+                <w:color w:val="006600"/>
+                <w:sz w:val="20"/>
+                <w:szCs w:val="20"/>
+              </w:rPr>
+            </w:pPr>
+            <w:r>
+              <w:rPr>
+                <w:color w:val="006600"/>
+                <w:sz w:val="20"/>
+                <w:szCs w:val="20"/>
+                <w:lang w:val="kk-KZ"/>
+              </w:rPr>
+              <w:t>050051</w:t>
+            </w:r>
+            <w:r>
+              <w:rPr>
+                <w:color w:val="006600"/>
+                <w:sz w:val="20"/>
+                <w:szCs w:val="20"/>
+                <w:lang w:val="kk-KZ"/>
+              </w:rPr>
+              <w:t xml:space="preserve">, </w:t>
+            </w:r>
+            <w:r>
+              <w:rPr>
+                <w:color w:val="006600"/>
+                <w:sz w:val="20"/>
+                <w:szCs w:val="20"/>
+              </w:rPr>
+              <w:t xml:space="preserve">Almaty, 136 </w:t>
+            </w:r>
+            <w:proofErr w:type="spellStart"/>
+            <w:r>
+              <w:rPr>
+                <w:color w:val="006600"/>
+                <w:sz w:val="20"/>
+                <w:szCs w:val="20"/>
+              </w:rPr>
+              <w:t>Dostyk</w:t>
+            </w:r>
+            <w:proofErr w:type="spellEnd"/>
+            <w:r>
+              <w:rPr>
+                <w:color w:val="006600"/>
+                <w:sz w:val="20"/>
+                <w:szCs w:val="20"/>
+              </w:rPr>
+              <w:t xml:space="preserve"> Avenue</w:t>
+            </w:r>
+          </w:p>
+          <w:p>
+            <w:pPr>
+              <w:rPr>
+                <w:color w:val="006600"/>
+                <w:sz w:val="20"/>
+                <w:szCs w:val="20"/>
+                <w:lang w:val="kk-KZ"/>
+              </w:rPr>
+            </w:pPr>
+            <w:r>
+              <w:rPr>
+                <w:rFonts w:ascii="Wingdings 2" w:hAnsi="Wingdings 2"/>
+                <w:color w:val="006600"/>
+                <w:sz w:val="20"/>
+                <w:szCs w:val="20"/>
+                <w:lang w:val="kk-KZ"/>
+              </w:rPr>
+              <w:t></w:t>
+            </w:r>
+            <w:r>
+              <w:rPr>
+                <w:color w:val="006600"/>
+                <w:sz w:val="20"/>
+                <w:szCs w:val="20"/>
+                <w:lang w:val="kk-KZ"/>
+              </w:rPr>
+              <w:t xml:space="preserve"> +7(727) 244-94-04</w:t>
+            </w:r>
+          </w:p>
+          <w:p>
+            <w:pPr>
+              <w:rPr>
+                <w:sz w:val="20"/>
+                <w:szCs w:val="20"/>
+                <w:lang w:val="kk-KZ"/>
+              </w:rPr>
+            </w:pPr>
+            <w:r>
+              <w:rPr>
+                <w:rFonts w:ascii="Wingdings" w:hAnsi="Wingdings"/>
+                <w:color w:val="006600"/>
+                <w:sz w:val="20"/>
+                <w:szCs w:val="20"/>
+                <w:lang w:val="kk-KZ"/>
+              </w:rPr>
+              <w:t></w:t>
+            </w:r>
+            <w:r>
+              <w:rPr>
+                <w:color w:val="006600"/>
+                <w:sz w:val="20"/>
+                <w:szCs w:val="20"/>
+                <w:lang w:val="kk-KZ"/>
+              </w:rPr>
+              <w:t xml:space="preserve"> </w:t>
+            </w:r>
+            <w:r>
+              <w:rPr>
+                <w:color w:val="006600"/>
+                <w:sz w:val="20"/>
+                <w:szCs w:val="20"/>
+              </w:rPr>
+              <w:t>office</w:t>
+            </w:r>
+            <w:r>
+              <w:rPr>
+                <w:color w:val="006600"/>
+                <w:sz w:val="20"/>
+                <w:szCs w:val="20"/>
+                <w:lang w:val="kk-KZ"/>
+              </w:rPr>
+              <w:t>@nicnbk</w:t>
+            </w:r>
+            <w:r>
+              <w:rPr>
+                <w:color w:val="006600"/>
+                <w:sz w:val="20"/>
+                <w:szCs w:val="20"/>
+                <w:lang w:val="kk-KZ"/>
+              </w:rPr>
+              <w:t>.kz</w:t>
+            </w:r>
+          </w:p>
+        </w:tc>
+      </w:tr>
+    </w:tbl>
     <w:p>
       <w:pPr>
         <w:pStyle w:val="a7"/>
@@ -24,83 +779,6 @@
     </w:p>
     <w:p>
       <w:pPr>
-        <w:pStyle w:val="a7"/>
-        <w:jc w:val="right"/>
-        <w:rPr>
-          <w:rFonts w:ascii="Arial" w:hAnsi="Arial" w:cs="Arial"/>
-          <w:b/>
-        </w:rPr>
-      </w:pPr>
-    </w:p>
-    <w:p>
-      <w:pPr>
-        <w:pStyle w:val="a7"/>
-        <w:jc w:val="right"/>
-        <w:rPr>
-          <w:rFonts w:ascii="Arial" w:hAnsi="Arial" w:cs="Arial"/>
-          <w:b/>
-        </w:rPr>
-      </w:pPr>
-    </w:p>
-    <w:p>
-      <w:pPr>
-        <w:pStyle w:val="a7"/>
-        <w:jc w:val="right"/>
-        <w:rPr>
-          <w:rFonts w:ascii="Arial" w:hAnsi="Arial" w:cs="Arial"/>
-          <w:b/>
-        </w:rPr>
-      </w:pPr>
-    </w:p>
-    <w:p>
-      <w:pPr>
-        <w:pStyle w:val="a7"/>
-        <w:jc w:val="right"/>
-        <w:rPr>
-          <w:rFonts w:ascii="Arial" w:hAnsi="Arial" w:cs="Arial"/>
-          <w:b/>
-        </w:rPr>
-      </w:pPr>
-    </w:p>
-    <w:p>
-      <w:pPr>
-        <w:pStyle w:val="a7"/>
-        <w:jc w:val="right"/>
-        <w:rPr>
-          <w:rFonts w:ascii="Arial" w:hAnsi="Arial" w:cs="Arial"/>
-          <w:b/>
-        </w:rPr>
-      </w:pPr>
-    </w:p>
-    <w:p>
-      <w:pPr>
-        <w:pStyle w:val="a7"/>
-        <w:jc w:val="right"/>
-        <w:rPr>
-          <w:rFonts w:ascii="Arial" w:hAnsi="Arial" w:cs="Arial"/>
-          <w:b/>
-        </w:rPr>
-      </w:pPr>
-    </w:p>
-    <w:p>
-      <w:pPr>
-        <w:pStyle w:val="a7"/>
-        <w:jc w:val="right"/>
-        <w:rPr>
-          <w:rFonts w:ascii="Arial" w:hAnsi="Arial" w:cs="Arial"/>
-          <w:b/>
-        </w:rPr>
-      </w:pPr>
-    </w:p>
-    <w:p>
-      <w:pPr>
-        <w:rPr>
-          <w:rFonts w:ascii="Times New Roman" w:hAnsi="Times New Roman"/>
-        </w:rPr>
-      </w:pPr>
-    </w:p>
-    <w:p>
-      <w:pPr>
         <w:rPr>
           <w:rFonts w:ascii="Times New Roman" w:hAnsi="Times New Roman"/>
           <w:sz w:val="24"/>
@@ -148,13 +826,23 @@
           <w:szCs w:val="24"/>
         </w:rPr>
       </w:pPr>
-      <w:r>
-        <w:rPr>
-          <w:rFonts w:ascii="Times New Roman" w:hAnsi="Times New Roman"/>
-          <w:sz w:val="24"/>
-          <w:szCs w:val="24"/>
-        </w:rPr>
-        <w:t>c/o Maples Corporate Services Limited</w:t>
+      <w:proofErr w:type="gramStart"/>
+      <w:r>
+        <w:rPr>
+          <w:rFonts w:ascii="Times New Roman" w:hAnsi="Times New Roman"/>
+          <w:sz w:val="24"/>
+          <w:szCs w:val="24"/>
+        </w:rPr>
+        <w:t>c/o</w:t>
+      </w:r>
+      <w:proofErr w:type="gramEnd"/>
+      <w:r>
+        <w:rPr>
+          <w:rFonts w:ascii="Times New Roman" w:hAnsi="Times New Roman"/>
+          <w:sz w:val="24"/>
+          <w:szCs w:val="24"/>
+        </w:rPr>
+        <w:t xml:space="preserve"> Maples Corporate Services Limited</w:t>
       </w:r>
     </w:p>
     <w:p>
@@ -182,13 +870,23 @@
           <w:szCs w:val="24"/>
         </w:rPr>
       </w:pPr>
-      <w:r>
-        <w:rPr>
-          <w:rFonts w:ascii="Times New Roman" w:hAnsi="Times New Roman"/>
-          <w:sz w:val="24"/>
-          <w:szCs w:val="24"/>
-        </w:rPr>
-        <w:t>Ugland House</w:t>
+      <w:proofErr w:type="spellStart"/>
+      <w:r>
+        <w:rPr>
+          <w:rFonts w:ascii="Times New Roman" w:hAnsi="Times New Roman"/>
+          <w:sz w:val="24"/>
+          <w:szCs w:val="24"/>
+        </w:rPr>
+        <w:t>Ugland</w:t>
+      </w:r>
+      <w:proofErr w:type="spellEnd"/>
+      <w:r>
+        <w:rPr>
+          <w:rFonts w:ascii="Times New Roman" w:hAnsi="Times New Roman"/>
+          <w:sz w:val="24"/>
+          <w:szCs w:val="24"/>
+        </w:rPr>
+        <w:t xml:space="preserve"> House</w:t>
       </w:r>
     </w:p>
     <w:p>
@@ -251,8 +949,19 @@
           <w:sz w:val="24"/>
           <w:szCs w:val="24"/>
         </w:rPr>
-        <w:t>Bradley Auleta</w:t>
-      </w:r>
+        <w:t xml:space="preserve">Bradley </w:t>
+      </w:r>
+      <w:proofErr w:type="spellStart"/>
+      <w:r>
+        <w:rPr>
+          <w:rFonts w:ascii="Times New Roman" w:hAnsi="Times New Roman"/>
+          <w:color w:val="000000"/>
+          <w:sz w:val="24"/>
+          <w:szCs w:val="24"/>
+        </w:rPr>
+        <w:t>Auleta</w:t>
+      </w:r>
+      <w:proofErr w:type="spellEnd"/>
       <w:r>
         <w:rPr>
           <w:rFonts w:ascii="Times New Roman" w:hAnsi="Times New Roman"/>
@@ -300,7 +1009,6 @@
           <w:szCs w:val="24"/>
         </w:rPr>
         <w:br/>
-        <w:t>101 Barclay Street, 20W</w:t>
       </w:r>
       <w:r>
         <w:rPr>
@@ -309,9 +1017,64 @@
           <w:sz w:val="24"/>
           <w:szCs w:val="24"/>
         </w:rPr>
+        <w:t>240</w:t>
+      </w:r>
+      <w:r>
+        <w:rPr>
+          <w:rFonts w:ascii="Times New Roman" w:hAnsi="Times New Roman"/>
+          <w:color w:val="000000"/>
+          <w:sz w:val="24"/>
+          <w:szCs w:val="24"/>
+        </w:rPr>
+        <w:t xml:space="preserve"> </w:t>
+      </w:r>
+      <w:r>
+        <w:rPr>
+          <w:rFonts w:ascii="Times New Roman" w:hAnsi="Times New Roman"/>
+          <w:color w:val="000000"/>
+          <w:sz w:val="24"/>
+          <w:szCs w:val="24"/>
+        </w:rPr>
+        <w:t xml:space="preserve">Greenwich Street </w:t>
+      </w:r>
+      <w:r>
+        <w:rPr>
+          <w:rFonts w:ascii="Times New Roman" w:hAnsi="Times New Roman"/>
+          <w:color w:val="000000"/>
+          <w:sz w:val="24"/>
+          <w:szCs w:val="24"/>
+        </w:rPr>
+        <w:t>20</w:t>
+      </w:r>
+      <w:r>
+        <w:rPr>
+          <w:rFonts w:ascii="Times New Roman" w:hAnsi="Times New Roman"/>
+          <w:color w:val="000000"/>
+          <w:sz w:val="24"/>
+          <w:szCs w:val="24"/>
+        </w:rPr>
+        <w:t xml:space="preserve"> </w:t>
+      </w:r>
+      <w:r>
+        <w:rPr>
+          <w:rFonts w:ascii="Times New Roman" w:hAnsi="Times New Roman"/>
+          <w:color w:val="000000"/>
+          <w:sz w:val="24"/>
+          <w:szCs w:val="24"/>
+        </w:rPr>
+        <w:t>W</w:t>
+      </w:r>
+      <w:r>
+        <w:rPr>
+          <w:rFonts w:ascii="Times New Roman" w:hAnsi="Times New Roman"/>
+          <w:color w:val="000000"/>
+          <w:sz w:val="24"/>
+          <w:szCs w:val="24"/>
+        </w:rPr>
         <w:br/>
-        <w:t>New York, NY  10286</w:t>
-      </w:r>
+        <w:t xml:space="preserve">New York, NY  </w:t>
+      </w:r>
+      <w:proofErr w:type="gramStart"/>
       <w:r>
         <w:rPr>
           <w:rFonts w:ascii="Times New Roman" w:hAnsi="Times New Roman"/>
@@ -319,9 +1082,19 @@
           <w:sz w:val="24"/>
           <w:szCs w:val="24"/>
         </w:rPr>
+        <w:t>10286</w:t>
+      </w:r>
+      <w:r>
+        <w:rPr>
+          <w:rFonts w:ascii="Times New Roman" w:hAnsi="Times New Roman"/>
+          <w:color w:val="000000"/>
+          <w:sz w:val="24"/>
+          <w:szCs w:val="24"/>
+        </w:rPr>
         <w:br/>
-        <w:t>212.815.3021 T</w:t>
-      </w:r>
+        <w:t>212.815.3021</w:t>
+      </w:r>
+      <w:proofErr w:type="gramEnd"/>
       <w:r>
         <w:rPr>
           <w:rFonts w:ascii="Times New Roman" w:hAnsi="Times New Roman"/>
@@ -329,9 +1102,18 @@
           <w:sz w:val="24"/>
           <w:szCs w:val="24"/>
         </w:rPr>
+        <w:t xml:space="preserve"> T</w:t>
+      </w:r>
+      <w:r>
+        <w:rPr>
+          <w:rFonts w:ascii="Times New Roman" w:hAnsi="Times New Roman"/>
+          <w:color w:val="000000"/>
+          <w:sz w:val="24"/>
+          <w:szCs w:val="24"/>
+        </w:rPr>
         <w:br/>
       </w:r>
-      <w:hyperlink r:id="rId6" w:history="1">
+      <w:hyperlink r:id="rId7" w:history="1">
         <w:r>
           <w:rPr>
             <w:rStyle w:val="a3"/>
@@ -734,872 +1516,884 @@
         </w:rPr>
         <w:t>TRANSACTIONTYPE</w:t>
       </w:r>
+      <w:r>
+        <w:rPr>
+          <w:rFonts w:ascii="Times New Roman" w:hAnsi="Times New Roman"/>
+          <w:b/>
+          <w:sz w:val="24"/>
+          <w:szCs w:val="24"/>
+          <w:lang w:val="en-US"/>
+        </w:rPr>
+        <w:t>;</w:t>
+      </w:r>
+      <w:r>
+        <w:rPr>
+          <w:rFonts w:ascii="Times New Roman" w:hAnsi="Times New Roman"/>
+          <w:sz w:val="24"/>
+          <w:szCs w:val="24"/>
+          <w:lang w:val="en-US"/>
+        </w:rPr>
+        <w:t xml:space="preserve"> </w:t>
+      </w:r>
+    </w:p>
+    <w:p>
+      <w:pPr>
+        <w:rPr>
+          <w:rFonts w:ascii="Times New Roman" w:hAnsi="Times New Roman"/>
+          <w:sz w:val="24"/>
+          <w:szCs w:val="24"/>
+        </w:rPr>
+      </w:pPr>
+    </w:p>
+    <w:p>
+      <w:pPr>
+        <w:jc w:val="both"/>
+        <w:rPr>
+          <w:rFonts w:ascii="Times New Roman" w:hAnsi="Times New Roman"/>
+          <w:sz w:val="24"/>
+          <w:szCs w:val="24"/>
+        </w:rPr>
+      </w:pPr>
+      <w:r>
+        <w:rPr>
+          <w:rFonts w:ascii="Times New Roman" w:hAnsi="Times New Roman"/>
+          <w:sz w:val="24"/>
+          <w:szCs w:val="24"/>
+        </w:rPr>
+        <w:t>Please do not hesitate to contact me with any questions you may have about this Instruction.</w:t>
+      </w:r>
+    </w:p>
+    <w:p>
+      <w:pPr>
+        <w:rPr>
+          <w:rFonts w:ascii="Times New Roman" w:hAnsi="Times New Roman"/>
+          <w:sz w:val="24"/>
+          <w:szCs w:val="24"/>
+        </w:rPr>
+      </w:pPr>
+    </w:p>
+    <w:p>
+      <w:pPr>
+        <w:rPr>
+          <w:rFonts w:ascii="Times New Roman" w:hAnsi="Times New Roman"/>
+          <w:sz w:val="24"/>
+          <w:szCs w:val="24"/>
+        </w:rPr>
+      </w:pPr>
+    </w:p>
+    <w:p>
+      <w:pPr>
+        <w:rPr>
+          <w:rFonts w:ascii="Times New Roman" w:hAnsi="Times New Roman"/>
+          <w:sz w:val="24"/>
+          <w:szCs w:val="24"/>
+        </w:rPr>
+      </w:pPr>
+      <w:r>
+        <w:rPr>
+          <w:rFonts w:ascii="Times New Roman" w:hAnsi="Times New Roman"/>
+          <w:sz w:val="24"/>
+          <w:szCs w:val="24"/>
+        </w:rPr>
+        <w:t>Sincerely,</w:t>
+      </w:r>
+    </w:p>
+    <w:p>
+      <w:pPr>
+        <w:rPr>
+          <w:rFonts w:ascii="Times New Roman" w:hAnsi="Times New Roman"/>
+          <w:sz w:val="24"/>
+          <w:szCs w:val="24"/>
+        </w:rPr>
+      </w:pPr>
+      <w:r>
+        <w:rPr>
+          <w:rFonts w:ascii="Times New Roman" w:hAnsi="Times New Roman"/>
+          <w:sz w:val="24"/>
+          <w:szCs w:val="24"/>
+        </w:rPr>
+        <w:t>DIRECTORNAME</w:t>
+      </w:r>
+    </w:p>
+    <w:p>
+      <w:pPr>
+        <w:rPr>
+          <w:rFonts w:ascii="Times New Roman" w:hAnsi="Times New Roman"/>
+          <w:sz w:val="24"/>
+          <w:szCs w:val="24"/>
+        </w:rPr>
+      </w:pPr>
+      <w:r>
+        <w:rPr>
+          <w:rFonts w:ascii="Times New Roman" w:hAnsi="Times New Roman"/>
+          <w:sz w:val="24"/>
+          <w:szCs w:val="24"/>
+        </w:rPr>
+        <w:t>Director</w:t>
+      </w:r>
+    </w:p>
+    <w:p>
+      <w:pPr>
+        <w:rPr>
+          <w:rFonts w:ascii="Arial" w:hAnsi="Arial" w:cs="Arial"/>
+          <w:i/>
+          <w:sz w:val="16"/>
+          <w:szCs w:val="16"/>
+        </w:rPr>
+      </w:pPr>
+    </w:p>
+    <w:p>
+      <w:pPr>
+        <w:rPr>
+          <w:rFonts w:ascii="Arial" w:hAnsi="Arial" w:cs="Arial"/>
+          <w:i/>
+          <w:sz w:val="16"/>
+          <w:szCs w:val="16"/>
+        </w:rPr>
+      </w:pPr>
+    </w:p>
+    <w:p>
+      <w:pPr>
+        <w:rPr>
+          <w:rFonts w:ascii="Arial" w:hAnsi="Arial" w:cs="Arial"/>
+          <w:i/>
+          <w:sz w:val="16"/>
+          <w:szCs w:val="16"/>
+        </w:rPr>
+      </w:pPr>
+    </w:p>
+    <w:p>
+      <w:pPr>
+        <w:rPr>
+          <w:rFonts w:ascii="Arial" w:hAnsi="Arial" w:cs="Arial"/>
+          <w:i/>
+          <w:sz w:val="16"/>
+          <w:szCs w:val="16"/>
+        </w:rPr>
+      </w:pPr>
+    </w:p>
+    <w:p>
+      <w:pPr>
+        <w:rPr>
+          <w:rFonts w:ascii="Arial" w:hAnsi="Arial" w:cs="Arial"/>
+          <w:i/>
+          <w:sz w:val="16"/>
+          <w:szCs w:val="16"/>
+        </w:rPr>
+      </w:pPr>
+    </w:p>
+    <w:p>
+      <w:pPr>
+        <w:rPr>
+          <w:rFonts w:ascii="Arial" w:hAnsi="Arial" w:cs="Arial"/>
+          <w:i/>
+          <w:sz w:val="16"/>
+          <w:szCs w:val="16"/>
+        </w:rPr>
+      </w:pPr>
+    </w:p>
+    <w:p>
+      <w:pPr>
+        <w:rPr>
+          <w:rFonts w:ascii="Arial" w:hAnsi="Arial" w:cs="Arial"/>
+          <w:i/>
+          <w:sz w:val="16"/>
+          <w:szCs w:val="16"/>
+        </w:rPr>
+      </w:pPr>
+    </w:p>
+    <w:p>
+      <w:pPr>
+        <w:rPr>
+          <w:rFonts w:ascii="Arial" w:hAnsi="Arial" w:cs="Arial"/>
+          <w:i/>
+          <w:sz w:val="16"/>
+          <w:szCs w:val="16"/>
+        </w:rPr>
+      </w:pPr>
+    </w:p>
+    <w:p>
+      <w:pPr>
+        <w:rPr>
+          <w:rFonts w:ascii="Arial" w:hAnsi="Arial" w:cs="Arial"/>
+          <w:i/>
+          <w:sz w:val="16"/>
+          <w:szCs w:val="16"/>
+        </w:rPr>
+      </w:pPr>
+    </w:p>
+    <w:p>
+      <w:pPr>
+        <w:rPr>
+          <w:rFonts w:ascii="Arial" w:hAnsi="Arial" w:cs="Arial"/>
+          <w:i/>
+          <w:sz w:val="16"/>
+          <w:szCs w:val="16"/>
+        </w:rPr>
+      </w:pPr>
+    </w:p>
+    <w:p>
+      <w:pPr>
+        <w:rPr>
+          <w:rFonts w:ascii="Arial" w:hAnsi="Arial" w:cs="Arial"/>
+          <w:i/>
+          <w:sz w:val="16"/>
+          <w:szCs w:val="16"/>
+        </w:rPr>
+      </w:pPr>
+    </w:p>
+    <w:p>
+      <w:pPr>
+        <w:rPr>
+          <w:rFonts w:ascii="Arial" w:hAnsi="Arial" w:cs="Arial"/>
+          <w:i/>
+          <w:sz w:val="16"/>
+          <w:szCs w:val="16"/>
+        </w:rPr>
+      </w:pPr>
+    </w:p>
+    <w:p>
+      <w:pPr>
+        <w:rPr>
+          <w:rFonts w:ascii="Arial" w:hAnsi="Arial" w:cs="Arial"/>
+          <w:i/>
+          <w:sz w:val="16"/>
+          <w:szCs w:val="16"/>
+        </w:rPr>
+      </w:pPr>
+    </w:p>
+    <w:p>
+      <w:pPr>
+        <w:rPr>
+          <w:rFonts w:ascii="Arial" w:hAnsi="Arial" w:cs="Arial"/>
+          <w:i/>
+          <w:sz w:val="16"/>
+          <w:szCs w:val="16"/>
+        </w:rPr>
+      </w:pPr>
+    </w:p>
+    <w:p>
+      <w:pPr>
+        <w:rPr>
+          <w:rFonts w:ascii="Arial" w:hAnsi="Arial" w:cs="Arial"/>
+          <w:i/>
+          <w:sz w:val="16"/>
+          <w:szCs w:val="16"/>
+        </w:rPr>
+      </w:pPr>
+    </w:p>
+    <w:p>
+      <w:pPr>
+        <w:rPr>
+          <w:rFonts w:ascii="Arial" w:hAnsi="Arial" w:cs="Arial"/>
+          <w:i/>
+          <w:sz w:val="16"/>
+          <w:szCs w:val="16"/>
+        </w:rPr>
+      </w:pPr>
+    </w:p>
+    <w:p>
+      <w:pPr>
+        <w:rPr>
+          <w:rFonts w:ascii="Arial" w:hAnsi="Arial" w:cs="Arial"/>
+          <w:i/>
+          <w:sz w:val="16"/>
+          <w:szCs w:val="16"/>
+        </w:rPr>
+      </w:pPr>
+    </w:p>
+    <w:p>
+      <w:pPr>
+        <w:rPr>
+          <w:rFonts w:ascii="Arial" w:hAnsi="Arial" w:cs="Arial"/>
+          <w:i/>
+          <w:sz w:val="16"/>
+          <w:szCs w:val="16"/>
+        </w:rPr>
+      </w:pPr>
+    </w:p>
+    <w:p>
+      <w:pPr>
+        <w:rPr>
+          <w:rFonts w:ascii="Arial" w:hAnsi="Arial" w:cs="Arial"/>
+          <w:i/>
+          <w:sz w:val="16"/>
+          <w:szCs w:val="16"/>
+        </w:rPr>
+      </w:pPr>
+    </w:p>
+    <w:p>
+      <w:pPr>
+        <w:rPr>
+          <w:rFonts w:ascii="Arial" w:hAnsi="Arial" w:cs="Arial"/>
+          <w:i/>
+          <w:sz w:val="16"/>
+          <w:szCs w:val="16"/>
+        </w:rPr>
+      </w:pPr>
+    </w:p>
+    <w:p>
+      <w:pPr>
+        <w:rPr>
+          <w:rFonts w:ascii="Arial" w:hAnsi="Arial" w:cs="Arial"/>
+          <w:i/>
+          <w:sz w:val="16"/>
+          <w:szCs w:val="16"/>
+        </w:rPr>
+      </w:pPr>
+    </w:p>
+    <w:p>
+      <w:pPr>
+        <w:rPr>
+          <w:rFonts w:ascii="Arial" w:hAnsi="Arial" w:cs="Arial"/>
+          <w:i/>
+          <w:sz w:val="16"/>
+          <w:szCs w:val="16"/>
+        </w:rPr>
+      </w:pPr>
+    </w:p>
+    <w:p>
+      <w:pPr>
+        <w:rPr>
+          <w:rFonts w:ascii="Arial" w:hAnsi="Arial" w:cs="Arial"/>
+          <w:i/>
+          <w:sz w:val="16"/>
+          <w:szCs w:val="16"/>
+        </w:rPr>
+      </w:pPr>
+    </w:p>
+    <w:p>
+      <w:pPr>
+        <w:rPr>
+          <w:rFonts w:ascii="Arial" w:hAnsi="Arial" w:cs="Arial"/>
+          <w:i/>
+          <w:sz w:val="16"/>
+          <w:szCs w:val="16"/>
+        </w:rPr>
+      </w:pPr>
+    </w:p>
+    <w:p>
+      <w:pPr>
+        <w:rPr>
+          <w:rFonts w:ascii="Arial" w:hAnsi="Arial" w:cs="Arial"/>
+          <w:i/>
+          <w:sz w:val="16"/>
+          <w:szCs w:val="16"/>
+        </w:rPr>
+      </w:pPr>
+    </w:p>
+    <w:p>
+      <w:pPr>
+        <w:rPr>
+          <w:rFonts w:ascii="Arial" w:hAnsi="Arial" w:cs="Arial"/>
+          <w:i/>
+          <w:sz w:val="16"/>
+          <w:szCs w:val="16"/>
+        </w:rPr>
+      </w:pPr>
+    </w:p>
+    <w:p>
+      <w:pPr>
+        <w:rPr>
+          <w:rFonts w:ascii="Arial" w:hAnsi="Arial" w:cs="Arial"/>
+          <w:i/>
+          <w:sz w:val="16"/>
+          <w:szCs w:val="16"/>
+        </w:rPr>
+      </w:pPr>
+    </w:p>
+    <w:p>
+      <w:pPr>
+        <w:rPr>
+          <w:rFonts w:ascii="Arial" w:hAnsi="Arial" w:cs="Arial"/>
+          <w:i/>
+          <w:sz w:val="16"/>
+          <w:szCs w:val="16"/>
+        </w:rPr>
+      </w:pPr>
+    </w:p>
+    <w:p>
+      <w:pPr>
+        <w:rPr>
+          <w:rFonts w:ascii="Arial" w:hAnsi="Arial" w:cs="Arial"/>
+          <w:i/>
+          <w:sz w:val="16"/>
+          <w:szCs w:val="16"/>
+        </w:rPr>
+      </w:pPr>
+    </w:p>
+    <w:p>
+      <w:pPr>
+        <w:rPr>
+          <w:rFonts w:ascii="Arial" w:hAnsi="Arial" w:cs="Arial"/>
+          <w:i/>
+          <w:sz w:val="16"/>
+          <w:szCs w:val="16"/>
+        </w:rPr>
+      </w:pPr>
+    </w:p>
+    <w:p>
+      <w:pPr>
+        <w:rPr>
+          <w:rFonts w:ascii="Arial" w:hAnsi="Arial" w:cs="Arial"/>
+          <w:i/>
+          <w:sz w:val="16"/>
+          <w:szCs w:val="16"/>
+        </w:rPr>
+      </w:pPr>
+    </w:p>
+    <w:p>
+      <w:pPr>
+        <w:rPr>
+          <w:rFonts w:ascii="Arial" w:hAnsi="Arial" w:cs="Arial"/>
+          <w:i/>
+          <w:sz w:val="16"/>
+          <w:szCs w:val="16"/>
+        </w:rPr>
+      </w:pPr>
+    </w:p>
+    <w:p>
+      <w:pPr>
+        <w:rPr>
+          <w:rFonts w:ascii="Arial" w:hAnsi="Arial" w:cs="Arial"/>
+          <w:i/>
+          <w:sz w:val="16"/>
+          <w:szCs w:val="16"/>
+        </w:rPr>
+      </w:pPr>
+    </w:p>
+    <w:p>
+      <w:pPr>
+        <w:rPr>
+          <w:rFonts w:ascii="Arial" w:hAnsi="Arial" w:cs="Arial"/>
+          <w:i/>
+          <w:sz w:val="16"/>
+          <w:szCs w:val="16"/>
+        </w:rPr>
+      </w:pPr>
+    </w:p>
+    <w:p>
+      <w:pPr>
+        <w:rPr>
+          <w:rFonts w:ascii="Arial" w:hAnsi="Arial" w:cs="Arial"/>
+          <w:i/>
+          <w:sz w:val="16"/>
+          <w:szCs w:val="16"/>
+        </w:rPr>
+      </w:pPr>
+    </w:p>
+    <w:p>
+      <w:pPr>
+        <w:rPr>
+          <w:rFonts w:ascii="Arial" w:hAnsi="Arial" w:cs="Arial"/>
+          <w:i/>
+          <w:sz w:val="16"/>
+          <w:szCs w:val="16"/>
+        </w:rPr>
+      </w:pPr>
+    </w:p>
+    <w:p>
+      <w:pPr>
+        <w:rPr>
+          <w:rFonts w:ascii="Arial" w:hAnsi="Arial" w:cs="Arial"/>
+          <w:i/>
+          <w:sz w:val="16"/>
+          <w:szCs w:val="16"/>
+        </w:rPr>
+      </w:pPr>
+    </w:p>
+    <w:p>
+      <w:pPr>
+        <w:rPr>
+          <w:rFonts w:ascii="Arial" w:hAnsi="Arial" w:cs="Arial"/>
+          <w:i/>
+          <w:sz w:val="16"/>
+          <w:szCs w:val="16"/>
+        </w:rPr>
+      </w:pPr>
+    </w:p>
+    <w:p>
+      <w:pPr>
+        <w:rPr>
+          <w:rFonts w:ascii="Arial" w:hAnsi="Arial" w:cs="Arial"/>
+          <w:i/>
+          <w:sz w:val="16"/>
+          <w:szCs w:val="16"/>
+        </w:rPr>
+      </w:pPr>
+    </w:p>
+    <w:p>
+      <w:pPr>
+        <w:rPr>
+          <w:rFonts w:ascii="Arial" w:hAnsi="Arial" w:cs="Arial"/>
+          <w:i/>
+          <w:sz w:val="16"/>
+          <w:szCs w:val="16"/>
+        </w:rPr>
+      </w:pPr>
+    </w:p>
+    <w:p>
+      <w:pPr>
+        <w:rPr>
+          <w:rFonts w:ascii="Arial" w:hAnsi="Arial" w:cs="Arial"/>
+          <w:i/>
+          <w:sz w:val="16"/>
+          <w:szCs w:val="16"/>
+        </w:rPr>
+      </w:pPr>
+    </w:p>
+    <w:p>
+      <w:pPr>
+        <w:rPr>
+          <w:rFonts w:ascii="Arial" w:hAnsi="Arial" w:cs="Arial"/>
+          <w:i/>
+          <w:sz w:val="16"/>
+          <w:szCs w:val="16"/>
+        </w:rPr>
+      </w:pPr>
+    </w:p>
+    <w:p>
+      <w:pPr>
+        <w:rPr>
+          <w:rFonts w:ascii="Arial" w:hAnsi="Arial" w:cs="Arial"/>
+          <w:i/>
+          <w:sz w:val="16"/>
+          <w:szCs w:val="16"/>
+        </w:rPr>
+      </w:pPr>
+    </w:p>
+    <w:p>
+      <w:pPr>
+        <w:rPr>
+          <w:rFonts w:ascii="Arial" w:hAnsi="Arial" w:cs="Arial"/>
+          <w:i/>
+          <w:sz w:val="16"/>
+          <w:szCs w:val="16"/>
+        </w:rPr>
+      </w:pPr>
+    </w:p>
+    <w:p>
+      <w:pPr>
+        <w:rPr>
+          <w:rFonts w:ascii="Arial" w:hAnsi="Arial" w:cs="Arial"/>
+          <w:i/>
+          <w:sz w:val="16"/>
+          <w:szCs w:val="16"/>
+        </w:rPr>
+      </w:pPr>
+    </w:p>
+    <w:p>
+      <w:pPr>
+        <w:rPr>
+          <w:rFonts w:ascii="Arial" w:hAnsi="Arial" w:cs="Arial"/>
+          <w:i/>
+          <w:sz w:val="16"/>
+          <w:szCs w:val="16"/>
+        </w:rPr>
+      </w:pPr>
+    </w:p>
+    <w:p>
+      <w:pPr>
+        <w:rPr>
+          <w:rFonts w:ascii="Arial" w:hAnsi="Arial" w:cs="Arial"/>
+          <w:i/>
+          <w:sz w:val="16"/>
+          <w:szCs w:val="16"/>
+        </w:rPr>
+      </w:pPr>
+    </w:p>
+    <w:p>
+      <w:pPr>
+        <w:rPr>
+          <w:rFonts w:ascii="Arial" w:hAnsi="Arial" w:cs="Arial"/>
+          <w:i/>
+          <w:sz w:val="16"/>
+          <w:szCs w:val="16"/>
+        </w:rPr>
+      </w:pPr>
+    </w:p>
+    <w:p>
+      <w:pPr>
+        <w:rPr>
+          <w:rFonts w:ascii="Arial" w:hAnsi="Arial" w:cs="Arial"/>
+          <w:i/>
+          <w:sz w:val="16"/>
+          <w:szCs w:val="16"/>
+        </w:rPr>
+      </w:pPr>
+    </w:p>
+    <w:p>
+      <w:pPr>
+        <w:rPr>
+          <w:rFonts w:ascii="Arial" w:hAnsi="Arial" w:cs="Arial"/>
+          <w:i/>
+          <w:sz w:val="16"/>
+          <w:szCs w:val="16"/>
+        </w:rPr>
+      </w:pPr>
+    </w:p>
+    <w:p>
+      <w:pPr>
+        <w:rPr>
+          <w:rFonts w:ascii="Arial" w:hAnsi="Arial" w:cs="Arial"/>
+          <w:i/>
+          <w:sz w:val="16"/>
+          <w:szCs w:val="16"/>
+        </w:rPr>
+      </w:pPr>
+    </w:p>
+    <w:p>
+      <w:pPr>
+        <w:rPr>
+          <w:rFonts w:ascii="Arial" w:hAnsi="Arial" w:cs="Arial"/>
+          <w:i/>
+          <w:sz w:val="16"/>
+          <w:szCs w:val="16"/>
+        </w:rPr>
+      </w:pPr>
+    </w:p>
+    <w:p>
+      <w:pPr>
+        <w:rPr>
+          <w:rFonts w:ascii="Arial" w:hAnsi="Arial" w:cs="Arial"/>
+          <w:i/>
+          <w:sz w:val="16"/>
+          <w:szCs w:val="16"/>
+        </w:rPr>
+      </w:pPr>
+    </w:p>
+    <w:p>
+      <w:pPr>
+        <w:rPr>
+          <w:rFonts w:ascii="Arial" w:hAnsi="Arial" w:cs="Arial"/>
+          <w:i/>
+          <w:sz w:val="16"/>
+          <w:szCs w:val="16"/>
+        </w:rPr>
+      </w:pPr>
+    </w:p>
+    <w:p>
+      <w:pPr>
+        <w:rPr>
+          <w:rFonts w:ascii="Arial" w:hAnsi="Arial" w:cs="Arial"/>
+          <w:i/>
+          <w:sz w:val="16"/>
+          <w:szCs w:val="16"/>
+        </w:rPr>
+      </w:pPr>
+    </w:p>
+    <w:p>
+      <w:pPr>
+        <w:rPr>
+          <w:rFonts w:ascii="Arial" w:hAnsi="Arial" w:cs="Arial"/>
+          <w:i/>
+          <w:sz w:val="16"/>
+          <w:szCs w:val="16"/>
+        </w:rPr>
+      </w:pPr>
+    </w:p>
+    <w:p>
+      <w:pPr>
+        <w:rPr>
+          <w:rFonts w:ascii="Arial" w:hAnsi="Arial" w:cs="Arial"/>
+          <w:i/>
+          <w:sz w:val="16"/>
+          <w:szCs w:val="16"/>
+        </w:rPr>
+      </w:pPr>
+    </w:p>
+    <w:p>
+      <w:pPr>
+        <w:rPr>
+          <w:rFonts w:ascii="Arial" w:hAnsi="Arial" w:cs="Arial"/>
+          <w:i/>
+          <w:sz w:val="16"/>
+          <w:szCs w:val="16"/>
+        </w:rPr>
+      </w:pPr>
+    </w:p>
+    <w:p>
+      <w:pPr>
+        <w:rPr>
+          <w:rFonts w:ascii="Arial" w:hAnsi="Arial" w:cs="Arial"/>
+          <w:i/>
+          <w:sz w:val="16"/>
+          <w:szCs w:val="16"/>
+        </w:rPr>
+      </w:pPr>
+      <w:proofErr w:type="spellStart"/>
+      <w:r>
+        <w:rPr>
+          <w:rFonts w:ascii="Arial" w:hAnsi="Arial" w:cs="Arial"/>
+          <w:i/>
+          <w:sz w:val="16"/>
+          <w:szCs w:val="16"/>
+        </w:rPr>
+        <w:t>Визы</w:t>
+      </w:r>
+      <w:proofErr w:type="spellEnd"/>
+      <w:r>
+        <w:rPr>
+          <w:rFonts w:ascii="Arial" w:hAnsi="Arial" w:cs="Arial"/>
+          <w:i/>
+          <w:sz w:val="16"/>
+          <w:szCs w:val="16"/>
+        </w:rPr>
+        <w:t>:</w:t>
+      </w:r>
+    </w:p>
+    <w:p>
+      <w:pPr>
+        <w:rPr>
+          <w:rFonts w:ascii="Arial" w:hAnsi="Arial" w:cs="Arial"/>
+          <w:i/>
+          <w:sz w:val="16"/>
+          <w:szCs w:val="16"/>
+        </w:rPr>
+      </w:pPr>
+    </w:p>
+    <w:p>
+      <w:pPr>
+        <w:rPr>
+          <w:rFonts w:ascii="Arial" w:hAnsi="Arial" w:cs="Arial"/>
+          <w:i/>
+          <w:sz w:val="16"/>
+          <w:szCs w:val="16"/>
+        </w:rPr>
+      </w:pPr>
+      <w:r>
+        <w:rPr>
+          <w:rFonts w:ascii="Arial" w:hAnsi="Arial" w:cs="Arial"/>
+          <w:i/>
+          <w:sz w:val="16"/>
+          <w:szCs w:val="16"/>
+        </w:rPr>
+        <w:t>&lt;viza_1&gt;</w:t>
+      </w:r>
+    </w:p>
+    <w:p>
+      <w:pPr>
+        <w:rPr>
+          <w:rFonts w:ascii="Arial" w:hAnsi="Arial" w:cs="Arial"/>
+          <w:i/>
+          <w:sz w:val="16"/>
+          <w:szCs w:val="16"/>
+        </w:rPr>
+      </w:pPr>
+    </w:p>
+    <w:p>
+      <w:pPr>
+        <w:rPr>
+          <w:rFonts w:ascii="Arial" w:hAnsi="Arial" w:cs="Arial"/>
+          <w:i/>
+          <w:sz w:val="16"/>
+          <w:szCs w:val="16"/>
+        </w:rPr>
+      </w:pPr>
+      <w:r>
+        <w:rPr>
+          <w:rFonts w:ascii="Arial" w:hAnsi="Arial" w:cs="Arial"/>
+          <w:i/>
+          <w:sz w:val="16"/>
+          <w:szCs w:val="16"/>
+        </w:rPr>
+        <w:t>&lt;viza_2&gt;</w:t>
+      </w:r>
+    </w:p>
+    <w:p>
+      <w:pPr>
+        <w:rPr>
+          <w:rFonts w:ascii="Arial" w:hAnsi="Arial" w:cs="Arial"/>
+          <w:i/>
+          <w:sz w:val="16"/>
+          <w:szCs w:val="16"/>
+          <w:lang w:val="ru-RU"/>
+        </w:rPr>
+      </w:pPr>
+    </w:p>
+    <w:p>
+      <w:pPr>
+        <w:rPr>
+          <w:rFonts w:ascii="Arial" w:hAnsi="Arial" w:cs="Arial"/>
+          <w:i/>
+          <w:sz w:val="16"/>
+          <w:szCs w:val="16"/>
+        </w:rPr>
+      </w:pPr>
+      <w:r>
+        <w:rPr>
+          <w:rFonts w:ascii="Arial" w:hAnsi="Arial" w:cs="Arial"/>
+          <w:i/>
+          <w:sz w:val="16"/>
+          <w:szCs w:val="16"/>
+        </w:rPr>
+        <w:t>&lt;viza_3&gt;</w:t>
+      </w:r>
+    </w:p>
+    <w:p>
+      <w:pPr>
+        <w:rPr>
+          <w:rFonts w:ascii="Arial" w:hAnsi="Arial" w:cs="Arial"/>
+          <w:i/>
+          <w:sz w:val="16"/>
+          <w:szCs w:val="16"/>
+          <w:lang w:val="ru-RU"/>
+        </w:rPr>
+      </w:pPr>
+    </w:p>
+    <w:p>
+      <w:pPr>
+        <w:rPr>
+          <w:rFonts w:ascii="Arial" w:hAnsi="Arial" w:cs="Arial"/>
+          <w:i/>
+          <w:sz w:val="16"/>
+          <w:szCs w:val="16"/>
+          <w:lang w:val="ru-RU"/>
+        </w:rPr>
+      </w:pPr>
+    </w:p>
+    <w:p>
+      <w:pPr>
+        <w:rPr>
+          <w:rFonts w:ascii="Arial" w:hAnsi="Arial" w:cs="Arial"/>
+          <w:i/>
+          <w:sz w:val="16"/>
+          <w:szCs w:val="16"/>
+          <w:lang w:val="ru-RU"/>
+        </w:rPr>
+      </w:pPr>
+    </w:p>
+    <w:p>
+      <w:pPr>
+        <w:rPr>
+          <w:rFonts w:ascii="Arial" w:hAnsi="Arial" w:cs="Arial"/>
+          <w:i/>
+          <w:sz w:val="16"/>
+          <w:szCs w:val="16"/>
+          <w:lang w:val="ru-RU"/>
+        </w:rPr>
+      </w:pPr>
+    </w:p>
+    <w:p>
+      <w:pPr>
+        <w:rPr>
+          <w:rFonts w:ascii="Arial" w:hAnsi="Arial" w:cs="Arial"/>
+          <w:i/>
+          <w:sz w:val="16"/>
+          <w:szCs w:val="16"/>
+        </w:rPr>
+      </w:pPr>
+      <w:r>
+        <w:rPr>
+          <w:rFonts w:ascii="Arial" w:hAnsi="Arial" w:cs="Arial"/>
+          <w:i/>
+          <w:sz w:val="16"/>
+          <w:szCs w:val="16"/>
+        </w:rPr>
+        <w:t>&lt;doer&gt;</w:t>
+      </w:r>
       <w:bookmarkStart w:id="1" w:name="_GoBack"/>
       <w:bookmarkEnd w:id="1"/>
-      <w:r>
-        <w:rPr>
-          <w:rFonts w:ascii="Times New Roman" w:hAnsi="Times New Roman"/>
-          <w:b/>
-          <w:sz w:val="24"/>
-          <w:szCs w:val="24"/>
-          <w:lang w:val="en-US"/>
-        </w:rPr>
-        <w:t>;</w:t>
-      </w:r>
-      <w:r>
-        <w:rPr>
-          <w:rFonts w:ascii="Times New Roman" w:hAnsi="Times New Roman"/>
-          <w:sz w:val="24"/>
-          <w:szCs w:val="24"/>
-          <w:lang w:val="en-US"/>
-        </w:rPr>
-        <w:t xml:space="preserve"> </w:t>
-      </w:r>
-    </w:p>
-    <w:p>
-      <w:pPr>
-        <w:rPr>
-          <w:rFonts w:ascii="Times New Roman" w:hAnsi="Times New Roman"/>
-          <w:sz w:val="24"/>
-          <w:szCs w:val="24"/>
-        </w:rPr>
-      </w:pPr>
-    </w:p>
-    <w:p>
-      <w:pPr>
-        <w:jc w:val="both"/>
-        <w:rPr>
-          <w:rFonts w:ascii="Times New Roman" w:hAnsi="Times New Roman"/>
-          <w:sz w:val="24"/>
-          <w:szCs w:val="24"/>
-        </w:rPr>
-      </w:pPr>
-      <w:r>
-        <w:rPr>
-          <w:rFonts w:ascii="Times New Roman" w:hAnsi="Times New Roman"/>
-          <w:sz w:val="24"/>
-          <w:szCs w:val="24"/>
-        </w:rPr>
-        <w:t>Please do not hesitate to contact me with any questions you may have about this Instruction.</w:t>
-      </w:r>
-    </w:p>
-    <w:p>
-      <w:pPr>
-        <w:rPr>
-          <w:rFonts w:ascii="Times New Roman" w:hAnsi="Times New Roman"/>
-          <w:sz w:val="24"/>
-          <w:szCs w:val="24"/>
-        </w:rPr>
-      </w:pPr>
-    </w:p>
-    <w:p>
-      <w:pPr>
-        <w:rPr>
-          <w:rFonts w:ascii="Times New Roman" w:hAnsi="Times New Roman"/>
-          <w:sz w:val="24"/>
-          <w:szCs w:val="24"/>
-        </w:rPr>
-      </w:pPr>
-    </w:p>
-    <w:p>
-      <w:pPr>
-        <w:rPr>
-          <w:rFonts w:ascii="Times New Roman" w:hAnsi="Times New Roman"/>
-          <w:sz w:val="24"/>
-          <w:szCs w:val="24"/>
-        </w:rPr>
-      </w:pPr>
-      <w:r>
-        <w:rPr>
-          <w:rFonts w:ascii="Times New Roman" w:hAnsi="Times New Roman"/>
-          <w:sz w:val="24"/>
-          <w:szCs w:val="24"/>
-        </w:rPr>
-        <w:t>Sincerely,</w:t>
-      </w:r>
-    </w:p>
-    <w:p>
-      <w:pPr>
-        <w:rPr>
-          <w:rFonts w:ascii="Times New Roman" w:hAnsi="Times New Roman"/>
-          <w:sz w:val="24"/>
-          <w:szCs w:val="24"/>
-        </w:rPr>
-      </w:pPr>
-      <w:r>
-        <w:rPr>
-          <w:rFonts w:ascii="Times New Roman" w:hAnsi="Times New Roman"/>
-          <w:sz w:val="24"/>
-          <w:szCs w:val="24"/>
-        </w:rPr>
-        <w:t>DIRECTORNAME</w:t>
-      </w:r>
-    </w:p>
-    <w:p>
-      <w:pPr>
-        <w:rPr>
-          <w:rFonts w:ascii="Times New Roman" w:hAnsi="Times New Roman"/>
-          <w:sz w:val="24"/>
-          <w:szCs w:val="24"/>
-        </w:rPr>
-      </w:pPr>
-      <w:r>
-        <w:rPr>
-          <w:rFonts w:ascii="Times New Roman" w:hAnsi="Times New Roman"/>
-          <w:sz w:val="24"/>
-          <w:szCs w:val="24"/>
-        </w:rPr>
-        <w:t>Director</w:t>
-      </w:r>
-    </w:p>
-    <w:p>
-      <w:pPr>
-        <w:rPr>
-          <w:rFonts w:ascii="Arial" w:hAnsi="Arial" w:cs="Arial"/>
-          <w:i/>
-          <w:sz w:val="16"/>
-          <w:szCs w:val="16"/>
-        </w:rPr>
-      </w:pPr>
-    </w:p>
-    <w:p>
-      <w:pPr>
-        <w:rPr>
-          <w:rFonts w:ascii="Arial" w:hAnsi="Arial" w:cs="Arial"/>
-          <w:i/>
-          <w:sz w:val="16"/>
-          <w:szCs w:val="16"/>
-        </w:rPr>
-      </w:pPr>
-    </w:p>
-    <w:p>
-      <w:pPr>
-        <w:rPr>
-          <w:rFonts w:ascii="Arial" w:hAnsi="Arial" w:cs="Arial"/>
-          <w:i/>
-          <w:sz w:val="16"/>
-          <w:szCs w:val="16"/>
-        </w:rPr>
-      </w:pPr>
-    </w:p>
-    <w:p>
-      <w:pPr>
-        <w:rPr>
-          <w:rFonts w:ascii="Arial" w:hAnsi="Arial" w:cs="Arial"/>
-          <w:i/>
-          <w:sz w:val="16"/>
-          <w:szCs w:val="16"/>
-        </w:rPr>
-      </w:pPr>
-    </w:p>
-    <w:p>
-      <w:pPr>
-        <w:rPr>
-          <w:rFonts w:ascii="Arial" w:hAnsi="Arial" w:cs="Arial"/>
-          <w:i/>
-          <w:sz w:val="16"/>
-          <w:szCs w:val="16"/>
-        </w:rPr>
-      </w:pPr>
-    </w:p>
-    <w:p>
-      <w:pPr>
-        <w:rPr>
-          <w:rFonts w:ascii="Arial" w:hAnsi="Arial" w:cs="Arial"/>
-          <w:i/>
-          <w:sz w:val="16"/>
-          <w:szCs w:val="16"/>
-        </w:rPr>
-      </w:pPr>
-    </w:p>
-    <w:p>
-      <w:pPr>
-        <w:rPr>
-          <w:rFonts w:ascii="Arial" w:hAnsi="Arial" w:cs="Arial"/>
-          <w:i/>
-          <w:sz w:val="16"/>
-          <w:szCs w:val="16"/>
-        </w:rPr>
-      </w:pPr>
-    </w:p>
-    <w:p>
-      <w:pPr>
-        <w:rPr>
-          <w:rFonts w:ascii="Arial" w:hAnsi="Arial" w:cs="Arial"/>
-          <w:i/>
-          <w:sz w:val="16"/>
-          <w:szCs w:val="16"/>
-        </w:rPr>
-      </w:pPr>
-    </w:p>
-    <w:p>
-      <w:pPr>
-        <w:rPr>
-          <w:rFonts w:ascii="Arial" w:hAnsi="Arial" w:cs="Arial"/>
-          <w:i/>
-          <w:sz w:val="16"/>
-          <w:szCs w:val="16"/>
-        </w:rPr>
-      </w:pPr>
-    </w:p>
-    <w:p>
-      <w:pPr>
-        <w:rPr>
-          <w:rFonts w:ascii="Arial" w:hAnsi="Arial" w:cs="Arial"/>
-          <w:i/>
-          <w:sz w:val="16"/>
-          <w:szCs w:val="16"/>
-        </w:rPr>
-      </w:pPr>
-    </w:p>
-    <w:p>
-      <w:pPr>
-        <w:rPr>
-          <w:rFonts w:ascii="Arial" w:hAnsi="Arial" w:cs="Arial"/>
-          <w:i/>
-          <w:sz w:val="16"/>
-          <w:szCs w:val="16"/>
-        </w:rPr>
-      </w:pPr>
-    </w:p>
-    <w:p>
-      <w:pPr>
-        <w:rPr>
-          <w:rFonts w:ascii="Arial" w:hAnsi="Arial" w:cs="Arial"/>
-          <w:i/>
-          <w:sz w:val="16"/>
-          <w:szCs w:val="16"/>
-        </w:rPr>
-      </w:pPr>
-    </w:p>
-    <w:p>
-      <w:pPr>
-        <w:rPr>
-          <w:rFonts w:ascii="Arial" w:hAnsi="Arial" w:cs="Arial"/>
-          <w:i/>
-          <w:sz w:val="16"/>
-          <w:szCs w:val="16"/>
-        </w:rPr>
-      </w:pPr>
-    </w:p>
-    <w:p>
-      <w:pPr>
-        <w:rPr>
-          <w:rFonts w:ascii="Arial" w:hAnsi="Arial" w:cs="Arial"/>
-          <w:i/>
-          <w:sz w:val="16"/>
-          <w:szCs w:val="16"/>
-        </w:rPr>
-      </w:pPr>
-    </w:p>
-    <w:p>
-      <w:pPr>
-        <w:rPr>
-          <w:rFonts w:ascii="Arial" w:hAnsi="Arial" w:cs="Arial"/>
-          <w:i/>
-          <w:sz w:val="16"/>
-          <w:szCs w:val="16"/>
-        </w:rPr>
-      </w:pPr>
-    </w:p>
-    <w:p>
-      <w:pPr>
-        <w:rPr>
-          <w:rFonts w:ascii="Arial" w:hAnsi="Arial" w:cs="Arial"/>
-          <w:i/>
-          <w:sz w:val="16"/>
-          <w:szCs w:val="16"/>
-        </w:rPr>
-      </w:pPr>
-    </w:p>
-    <w:p>
-      <w:pPr>
-        <w:rPr>
-          <w:rFonts w:ascii="Arial" w:hAnsi="Arial" w:cs="Arial"/>
-          <w:i/>
-          <w:sz w:val="16"/>
-          <w:szCs w:val="16"/>
-        </w:rPr>
-      </w:pPr>
-    </w:p>
-    <w:p>
-      <w:pPr>
-        <w:rPr>
-          <w:rFonts w:ascii="Arial" w:hAnsi="Arial" w:cs="Arial"/>
-          <w:i/>
-          <w:sz w:val="16"/>
-          <w:szCs w:val="16"/>
-        </w:rPr>
-      </w:pPr>
-    </w:p>
-    <w:p>
-      <w:pPr>
-        <w:rPr>
-          <w:rFonts w:ascii="Arial" w:hAnsi="Arial" w:cs="Arial"/>
-          <w:i/>
-          <w:sz w:val="16"/>
-          <w:szCs w:val="16"/>
-        </w:rPr>
-      </w:pPr>
-    </w:p>
-    <w:p>
-      <w:pPr>
-        <w:rPr>
-          <w:rFonts w:ascii="Arial" w:hAnsi="Arial" w:cs="Arial"/>
-          <w:i/>
-          <w:sz w:val="16"/>
-          <w:szCs w:val="16"/>
-        </w:rPr>
-      </w:pPr>
-    </w:p>
-    <w:p>
-      <w:pPr>
-        <w:rPr>
-          <w:rFonts w:ascii="Arial" w:hAnsi="Arial" w:cs="Arial"/>
-          <w:i/>
-          <w:sz w:val="16"/>
-          <w:szCs w:val="16"/>
-        </w:rPr>
-      </w:pPr>
-    </w:p>
-    <w:p>
-      <w:pPr>
-        <w:rPr>
-          <w:rFonts w:ascii="Arial" w:hAnsi="Arial" w:cs="Arial"/>
-          <w:i/>
-          <w:sz w:val="16"/>
-          <w:szCs w:val="16"/>
-        </w:rPr>
-      </w:pPr>
-    </w:p>
-    <w:p>
-      <w:pPr>
-        <w:rPr>
-          <w:rFonts w:ascii="Arial" w:hAnsi="Arial" w:cs="Arial"/>
-          <w:i/>
-          <w:sz w:val="16"/>
-          <w:szCs w:val="16"/>
-        </w:rPr>
-      </w:pPr>
-    </w:p>
-    <w:p>
-      <w:pPr>
-        <w:rPr>
-          <w:rFonts w:ascii="Arial" w:hAnsi="Arial" w:cs="Arial"/>
-          <w:i/>
-          <w:sz w:val="16"/>
-          <w:szCs w:val="16"/>
-        </w:rPr>
-      </w:pPr>
-    </w:p>
-    <w:p>
-      <w:pPr>
-        <w:rPr>
-          <w:rFonts w:ascii="Arial" w:hAnsi="Arial" w:cs="Arial"/>
-          <w:i/>
-          <w:sz w:val="16"/>
-          <w:szCs w:val="16"/>
-        </w:rPr>
-      </w:pPr>
-    </w:p>
-    <w:p>
-      <w:pPr>
-        <w:rPr>
-          <w:rFonts w:ascii="Arial" w:hAnsi="Arial" w:cs="Arial"/>
-          <w:i/>
-          <w:sz w:val="16"/>
-          <w:szCs w:val="16"/>
-        </w:rPr>
-      </w:pPr>
-    </w:p>
-    <w:p>
-      <w:pPr>
-        <w:rPr>
-          <w:rFonts w:ascii="Arial" w:hAnsi="Arial" w:cs="Arial"/>
-          <w:i/>
-          <w:sz w:val="16"/>
-          <w:szCs w:val="16"/>
-        </w:rPr>
-      </w:pPr>
-    </w:p>
-    <w:p>
-      <w:pPr>
-        <w:rPr>
-          <w:rFonts w:ascii="Arial" w:hAnsi="Arial" w:cs="Arial"/>
-          <w:i/>
-          <w:sz w:val="16"/>
-          <w:szCs w:val="16"/>
-        </w:rPr>
-      </w:pPr>
-    </w:p>
-    <w:p>
-      <w:pPr>
-        <w:rPr>
-          <w:rFonts w:ascii="Arial" w:hAnsi="Arial" w:cs="Arial"/>
-          <w:i/>
-          <w:sz w:val="16"/>
-          <w:szCs w:val="16"/>
-        </w:rPr>
-      </w:pPr>
-    </w:p>
-    <w:p>
-      <w:pPr>
-        <w:rPr>
-          <w:rFonts w:ascii="Arial" w:hAnsi="Arial" w:cs="Arial"/>
-          <w:i/>
-          <w:sz w:val="16"/>
-          <w:szCs w:val="16"/>
-        </w:rPr>
-      </w:pPr>
-    </w:p>
-    <w:p>
-      <w:pPr>
-        <w:rPr>
-          <w:rFonts w:ascii="Arial" w:hAnsi="Arial" w:cs="Arial"/>
-          <w:i/>
-          <w:sz w:val="16"/>
-          <w:szCs w:val="16"/>
-        </w:rPr>
-      </w:pPr>
-    </w:p>
-    <w:p>
-      <w:pPr>
-        <w:rPr>
-          <w:rFonts w:ascii="Arial" w:hAnsi="Arial" w:cs="Arial"/>
-          <w:i/>
-          <w:sz w:val="16"/>
-          <w:szCs w:val="16"/>
-        </w:rPr>
-      </w:pPr>
-    </w:p>
-    <w:p>
-      <w:pPr>
-        <w:rPr>
-          <w:rFonts w:ascii="Arial" w:hAnsi="Arial" w:cs="Arial"/>
-          <w:i/>
-          <w:sz w:val="16"/>
-          <w:szCs w:val="16"/>
-        </w:rPr>
-      </w:pPr>
-    </w:p>
-    <w:p>
-      <w:pPr>
-        <w:rPr>
-          <w:rFonts w:ascii="Arial" w:hAnsi="Arial" w:cs="Arial"/>
-          <w:i/>
-          <w:sz w:val="16"/>
-          <w:szCs w:val="16"/>
-        </w:rPr>
-      </w:pPr>
-    </w:p>
-    <w:p>
-      <w:pPr>
-        <w:rPr>
-          <w:rFonts w:ascii="Arial" w:hAnsi="Arial" w:cs="Arial"/>
-          <w:i/>
-          <w:sz w:val="16"/>
-          <w:szCs w:val="16"/>
-        </w:rPr>
-      </w:pPr>
-    </w:p>
-    <w:p>
-      <w:pPr>
-        <w:rPr>
-          <w:rFonts w:ascii="Arial" w:hAnsi="Arial" w:cs="Arial"/>
-          <w:i/>
-          <w:sz w:val="16"/>
-          <w:szCs w:val="16"/>
-        </w:rPr>
-      </w:pPr>
-    </w:p>
-    <w:p>
-      <w:pPr>
-        <w:rPr>
-          <w:rFonts w:ascii="Arial" w:hAnsi="Arial" w:cs="Arial"/>
-          <w:i/>
-          <w:sz w:val="16"/>
-          <w:szCs w:val="16"/>
-        </w:rPr>
-      </w:pPr>
-    </w:p>
-    <w:p>
-      <w:pPr>
-        <w:rPr>
-          <w:rFonts w:ascii="Arial" w:hAnsi="Arial" w:cs="Arial"/>
-          <w:i/>
-          <w:sz w:val="16"/>
-          <w:szCs w:val="16"/>
-        </w:rPr>
-      </w:pPr>
-    </w:p>
-    <w:p>
-      <w:pPr>
-        <w:rPr>
-          <w:rFonts w:ascii="Arial" w:hAnsi="Arial" w:cs="Arial"/>
-          <w:i/>
-          <w:sz w:val="16"/>
-          <w:szCs w:val="16"/>
-        </w:rPr>
-      </w:pPr>
-    </w:p>
-    <w:p>
-      <w:pPr>
-        <w:rPr>
-          <w:rFonts w:ascii="Arial" w:hAnsi="Arial" w:cs="Arial"/>
-          <w:i/>
-          <w:sz w:val="16"/>
-          <w:szCs w:val="16"/>
-        </w:rPr>
-      </w:pPr>
-    </w:p>
-    <w:p>
-      <w:pPr>
-        <w:rPr>
-          <w:rFonts w:ascii="Arial" w:hAnsi="Arial" w:cs="Arial"/>
-          <w:i/>
-          <w:sz w:val="16"/>
-          <w:szCs w:val="16"/>
-        </w:rPr>
-      </w:pPr>
-    </w:p>
-    <w:p>
-      <w:pPr>
-        <w:rPr>
-          <w:rFonts w:ascii="Arial" w:hAnsi="Arial" w:cs="Arial"/>
-          <w:i/>
-          <w:sz w:val="16"/>
-          <w:szCs w:val="16"/>
-        </w:rPr>
-      </w:pPr>
-    </w:p>
-    <w:p>
-      <w:pPr>
-        <w:rPr>
-          <w:rFonts w:ascii="Arial" w:hAnsi="Arial" w:cs="Arial"/>
-          <w:i/>
-          <w:sz w:val="16"/>
-          <w:szCs w:val="16"/>
-        </w:rPr>
-      </w:pPr>
-    </w:p>
-    <w:p>
-      <w:pPr>
-        <w:rPr>
-          <w:rFonts w:ascii="Arial" w:hAnsi="Arial" w:cs="Arial"/>
-          <w:i/>
-          <w:sz w:val="16"/>
-          <w:szCs w:val="16"/>
-        </w:rPr>
-      </w:pPr>
-    </w:p>
-    <w:p>
-      <w:pPr>
-        <w:rPr>
-          <w:rFonts w:ascii="Arial" w:hAnsi="Arial" w:cs="Arial"/>
-          <w:i/>
-          <w:sz w:val="16"/>
-          <w:szCs w:val="16"/>
-        </w:rPr>
-      </w:pPr>
-    </w:p>
-    <w:p>
-      <w:pPr>
-        <w:rPr>
-          <w:rFonts w:ascii="Arial" w:hAnsi="Arial" w:cs="Arial"/>
-          <w:i/>
-          <w:sz w:val="16"/>
-          <w:szCs w:val="16"/>
-        </w:rPr>
-      </w:pPr>
-    </w:p>
-    <w:p>
-      <w:pPr>
-        <w:rPr>
-          <w:rFonts w:ascii="Arial" w:hAnsi="Arial" w:cs="Arial"/>
-          <w:i/>
-          <w:sz w:val="16"/>
-          <w:szCs w:val="16"/>
-        </w:rPr>
-      </w:pPr>
-    </w:p>
-    <w:p>
-      <w:pPr>
-        <w:rPr>
-          <w:rFonts w:ascii="Arial" w:hAnsi="Arial" w:cs="Arial"/>
-          <w:i/>
-          <w:sz w:val="16"/>
-          <w:szCs w:val="16"/>
-        </w:rPr>
-      </w:pPr>
-    </w:p>
-    <w:p>
-      <w:pPr>
-        <w:rPr>
-          <w:rFonts w:ascii="Arial" w:hAnsi="Arial" w:cs="Arial"/>
-          <w:i/>
-          <w:sz w:val="16"/>
-          <w:szCs w:val="16"/>
-        </w:rPr>
-      </w:pPr>
-    </w:p>
-    <w:p>
-      <w:pPr>
-        <w:rPr>
-          <w:rFonts w:ascii="Arial" w:hAnsi="Arial" w:cs="Arial"/>
-          <w:i/>
-          <w:sz w:val="16"/>
-          <w:szCs w:val="16"/>
-        </w:rPr>
-      </w:pPr>
-    </w:p>
-    <w:p>
-      <w:pPr>
-        <w:rPr>
-          <w:rFonts w:ascii="Arial" w:hAnsi="Arial" w:cs="Arial"/>
-          <w:i/>
-          <w:sz w:val="16"/>
-          <w:szCs w:val="16"/>
-        </w:rPr>
-      </w:pPr>
-    </w:p>
-    <w:p>
-      <w:pPr>
-        <w:rPr>
-          <w:rFonts w:ascii="Arial" w:hAnsi="Arial" w:cs="Arial"/>
-          <w:i/>
-          <w:sz w:val="16"/>
-          <w:szCs w:val="16"/>
-        </w:rPr>
-      </w:pPr>
-    </w:p>
-    <w:p>
-      <w:pPr>
-        <w:rPr>
-          <w:rFonts w:ascii="Arial" w:hAnsi="Arial" w:cs="Arial"/>
-          <w:i/>
-          <w:sz w:val="16"/>
-          <w:szCs w:val="16"/>
-        </w:rPr>
-      </w:pPr>
-    </w:p>
-    <w:p>
-      <w:pPr>
-        <w:rPr>
-          <w:rFonts w:ascii="Arial" w:hAnsi="Arial" w:cs="Arial"/>
-          <w:i/>
-          <w:sz w:val="16"/>
-          <w:szCs w:val="16"/>
-        </w:rPr>
-      </w:pPr>
-    </w:p>
-    <w:p>
-      <w:pPr>
-        <w:rPr>
-          <w:rFonts w:ascii="Arial" w:hAnsi="Arial" w:cs="Arial"/>
-          <w:i/>
-          <w:sz w:val="16"/>
-          <w:szCs w:val="16"/>
-        </w:rPr>
-      </w:pPr>
-    </w:p>
-    <w:p>
-      <w:pPr>
-        <w:rPr>
-          <w:rFonts w:ascii="Arial" w:hAnsi="Arial" w:cs="Arial"/>
-          <w:i/>
-          <w:sz w:val="16"/>
-          <w:szCs w:val="16"/>
-        </w:rPr>
-      </w:pPr>
-    </w:p>
-    <w:p>
-      <w:pPr>
-        <w:rPr>
-          <w:rFonts w:ascii="Arial" w:hAnsi="Arial" w:cs="Arial"/>
-          <w:i/>
-          <w:sz w:val="16"/>
-          <w:szCs w:val="16"/>
-        </w:rPr>
-      </w:pPr>
-    </w:p>
-    <w:p>
-      <w:pPr>
-        <w:rPr>
-          <w:rFonts w:ascii="Arial" w:hAnsi="Arial" w:cs="Arial"/>
-          <w:i/>
-          <w:sz w:val="16"/>
-          <w:szCs w:val="16"/>
-        </w:rPr>
-      </w:pPr>
-    </w:p>
-    <w:p>
-      <w:pPr>
-        <w:rPr>
-          <w:rFonts w:ascii="Arial" w:hAnsi="Arial" w:cs="Arial"/>
-          <w:i/>
-          <w:sz w:val="16"/>
-          <w:szCs w:val="16"/>
-        </w:rPr>
-      </w:pPr>
-      <w:r>
-        <w:rPr>
-          <w:rFonts w:ascii="Arial" w:hAnsi="Arial" w:cs="Arial"/>
-          <w:i/>
-          <w:sz w:val="16"/>
-          <w:szCs w:val="16"/>
-        </w:rPr>
-        <w:t>Визы:</w:t>
-      </w:r>
-    </w:p>
-    <w:p>
-      <w:pPr>
-        <w:rPr>
-          <w:rFonts w:ascii="Arial" w:hAnsi="Arial" w:cs="Arial"/>
-          <w:i/>
-          <w:sz w:val="16"/>
-          <w:szCs w:val="16"/>
-        </w:rPr>
-      </w:pPr>
-    </w:p>
-    <w:p>
-      <w:pPr>
-        <w:rPr>
-          <w:rFonts w:ascii="Arial" w:hAnsi="Arial" w:cs="Arial"/>
-          <w:i/>
-          <w:sz w:val="16"/>
-          <w:szCs w:val="16"/>
-        </w:rPr>
-      </w:pPr>
-      <w:r>
-        <w:rPr>
-          <w:rFonts w:ascii="Arial" w:hAnsi="Arial" w:cs="Arial"/>
-          <w:i/>
-          <w:sz w:val="16"/>
-          <w:szCs w:val="16"/>
-        </w:rPr>
-        <w:t>&lt;viza_1&gt;</w:t>
-      </w:r>
-    </w:p>
-    <w:p>
-      <w:pPr>
-        <w:rPr>
-          <w:rFonts w:ascii="Arial" w:hAnsi="Arial" w:cs="Arial"/>
-          <w:i/>
-          <w:sz w:val="16"/>
-          <w:szCs w:val="16"/>
-        </w:rPr>
-      </w:pPr>
-    </w:p>
-    <w:p>
-      <w:pPr>
-        <w:rPr>
-          <w:rFonts w:ascii="Arial" w:hAnsi="Arial" w:cs="Arial"/>
-          <w:i/>
-          <w:sz w:val="16"/>
-          <w:szCs w:val="16"/>
-        </w:rPr>
-      </w:pPr>
-      <w:r>
-        <w:rPr>
-          <w:rFonts w:ascii="Arial" w:hAnsi="Arial" w:cs="Arial"/>
-          <w:i/>
-          <w:sz w:val="16"/>
-          <w:szCs w:val="16"/>
-        </w:rPr>
-        <w:t>&lt;viza_2&gt;</w:t>
-      </w:r>
-    </w:p>
-    <w:p>
-      <w:pPr>
-        <w:rPr>
-          <w:rFonts w:ascii="Arial" w:hAnsi="Arial" w:cs="Arial"/>
-          <w:i/>
-          <w:sz w:val="16"/>
-          <w:szCs w:val="16"/>
-          <w:lang w:val="ru-RU"/>
-        </w:rPr>
-      </w:pPr>
-    </w:p>
-    <w:p>
-      <w:pPr>
-        <w:rPr>
-          <w:rFonts w:ascii="Arial" w:hAnsi="Arial" w:cs="Arial"/>
-          <w:i/>
-          <w:sz w:val="16"/>
-          <w:szCs w:val="16"/>
-        </w:rPr>
-      </w:pPr>
-      <w:r>
-        <w:rPr>
-          <w:rFonts w:ascii="Arial" w:hAnsi="Arial" w:cs="Arial"/>
-          <w:i/>
-          <w:sz w:val="16"/>
-          <w:szCs w:val="16"/>
-        </w:rPr>
-        <w:t>&lt;viza_3&gt;</w:t>
-      </w:r>
-    </w:p>
-    <w:p>
-      <w:pPr>
-        <w:rPr>
-          <w:rFonts w:ascii="Arial" w:hAnsi="Arial" w:cs="Arial"/>
-          <w:i/>
-          <w:sz w:val="16"/>
-          <w:szCs w:val="16"/>
-          <w:lang w:val="ru-RU"/>
-        </w:rPr>
-      </w:pPr>
-    </w:p>
-    <w:p>
-      <w:pPr>
-        <w:rPr>
-          <w:rFonts w:ascii="Arial" w:hAnsi="Arial" w:cs="Arial"/>
-          <w:i/>
-          <w:sz w:val="16"/>
-          <w:szCs w:val="16"/>
-          <w:lang w:val="ru-RU"/>
-        </w:rPr>
-      </w:pPr>
-    </w:p>
-    <w:p>
-      <w:pPr>
-        <w:rPr>
-          <w:rFonts w:ascii="Arial" w:hAnsi="Arial" w:cs="Arial"/>
-          <w:i/>
-          <w:sz w:val="16"/>
-          <w:szCs w:val="16"/>
-          <w:lang w:val="ru-RU"/>
-        </w:rPr>
-      </w:pPr>
-    </w:p>
-    <w:p>
-      <w:pPr>
-        <w:rPr>
-          <w:rFonts w:ascii="Arial" w:hAnsi="Arial" w:cs="Arial"/>
-          <w:i/>
-          <w:sz w:val="16"/>
-          <w:szCs w:val="16"/>
-        </w:rPr>
-      </w:pPr>
-      <w:r>
-        <w:rPr>
-          <w:rFonts w:ascii="Arial" w:hAnsi="Arial" w:cs="Arial"/>
-          <w:i/>
-          <w:sz w:val="16"/>
-          <w:szCs w:val="16"/>
-        </w:rPr>
-        <w:t>&lt;doer&gt;</w:t>
-      </w:r>
-    </w:p>
-    <w:p>
-      <w:pPr>
-        <w:rPr>
-          <w:rFonts w:ascii="Times New Roman" w:hAnsi="Times New Roman"/>
-          <w:sz w:val="24"/>
-          <w:szCs w:val="24"/>
-          <w:lang w:val="ru-RU"/>
-        </w:rPr>
-      </w:pPr>
     </w:p>
     <w:sectPr>
       <w:pgSz w:w="12240" w:h="15840"/>
@@ -2715,7 +3509,7 @@
 </file>
 
 <file path=customXml/itemProps1.xml><?xml version="1.0" encoding="utf-8"?>
-<ds:datastoreItem xmlns:ds="http://schemas.openxmlformats.org/officeDocument/2006/customXml" ds:itemID="{A1FF9C1D-1C85-415F-8D81-DBA40E391B1B}">
+<ds:datastoreItem xmlns:ds="http://schemas.openxmlformats.org/officeDocument/2006/customXml" ds:itemID="{C47F11D4-4593-4208-AD6F-4799C58A9D7B}">
   <ds:schemaRefs>
     <ds:schemaRef ds:uri="http://schemas.openxmlformats.org/officeDocument/2006/bibliography"/>
   </ds:schemaRefs>

</xml_diff>